<commit_message>
Version 2.0 Planificacion 2do cuatrimestre
</commit_message>
<xml_diff>
--- a/Segundo cuatrimestre/Planificación/Planificacion 2do cuatrimestre.docx
+++ b/Segundo cuatrimestre/Planificación/Planificacion 2do cuatrimestre.docx
@@ -1,6 +1,7 @@
 
 <file path=word/document.xml><?xml version="1.0" encoding="utf-8"?>
 <w:document xmlns:wpc="http://schemas.microsoft.com/office/word/2010/wordprocessingCanvas" xmlns:mc="http://schemas.openxmlformats.org/markup-compatibility/2006" xmlns:o="urn:schemas-microsoft-com:office:office" xmlns:r="http://schemas.openxmlformats.org/officeDocument/2006/relationships" xmlns:m="http://schemas.openxmlformats.org/officeDocument/2006/math" xmlns:v="urn:schemas-microsoft-com:vml" xmlns:wp14="http://schemas.microsoft.com/office/word/2010/wordprocessingDrawing" xmlns:wp="http://schemas.openxmlformats.org/drawingml/2006/wordprocessingDrawing" xmlns:w10="urn:schemas-microsoft-com:office:word" xmlns:w="http://schemas.openxmlformats.org/wordprocessingml/2006/main" xmlns:w14="http://schemas.microsoft.com/office/word/2010/wordml" xmlns:w15="http://schemas.microsoft.com/office/word/2012/wordml" xmlns:wpg="http://schemas.microsoft.com/office/word/2010/wordprocessingGroup" xmlns:wpi="http://schemas.microsoft.com/office/word/2010/wordprocessingInk" xmlns:wne="http://schemas.microsoft.com/office/word/2006/wordml" xmlns:wps="http://schemas.microsoft.com/office/word/2010/wordprocessingShape" mc:Ignorable="w14 w15 wp14">
+  <w:background w:color="FFFFFF" w:themeColor="background1"/>
   <w:body>
     <w:sdt>
       <w:sdtPr>
@@ -520,7 +521,11 @@
               </mc:Choice>
               <mc:Fallback>
                 <w:pict>
-                  <v:shape w14:anchorId="7AF0B0E9" id="Cuadro de texto 15" o:spid="_x0000_s1027" type="#_x0000_t202" alt="contact info" style="position:absolute;left:0;text-align:left;margin-left:0;margin-top:0;width:540pt;height:139.8pt;z-index:251675648;visibility:visible;mso-wrap-style:square;mso-width-percent:1282;mso-height-percent:200;mso-wrap-distance-left:9pt;mso-wrap-distance-top:0;mso-wrap-distance-right:9pt;mso-wrap-distance-bottom:0;mso-position-horizontal:center;mso-position-horizontal-relative:page;mso-position-vertical:bottom;mso-position-vertical-relative:margin;mso-width-percent:1282;mso-height-percent:200;mso-width-relative:margin;mso-height-relative:margin;v-text-anchor:bottom" o:gfxdata="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" o:allowoverlap="f" filled="f" stroked="f" strokeweight=".5pt">
+                  <v:shapetype w14:anchorId="7AF0B0E9" id="_x0000_t202" coordsize="21600,21600" o:spt="202" path="m,l,21600r21600,l21600,xe">
+                    <v:stroke joinstyle="miter"/>
+                    <v:path gradientshapeok="t" o:connecttype="rect"/>
+                  </v:shapetype>
+                  <v:shape id="Cuadro de texto 15" o:spid="_x0000_s1027" type="#_x0000_t202" alt="contact info" style="position:absolute;left:0;text-align:left;margin-left:0;margin-top:0;width:540pt;height:139.8pt;z-index:251675648;visibility:visible;mso-wrap-style:square;mso-width-percent:1282;mso-height-percent:200;mso-wrap-distance-left:9pt;mso-wrap-distance-top:0;mso-wrap-distance-right:9pt;mso-wrap-distance-bottom:0;mso-position-horizontal:center;mso-position-horizontal-relative:page;mso-position-vertical:bottom;mso-position-vertical-relative:margin;mso-width-percent:1282;mso-height-percent:200;mso-width-relative:margin;mso-height-relative:margin;v-text-anchor:bottom" o:gfxdata="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" o:allowoverlap="f" filled="f" stroked="f" strokeweight=".5pt">
                     <v:textbox inset="0,0,0,0">
                       <w:txbxContent>
                         <w:p>
@@ -1130,12 +1135,12 @@
         </w:sectPr>
       </w:pPr>
     </w:p>
+    <w:bookmarkStart w:id="0" w:name="_Toc448489208"/>
     <w:p>
       <w:pPr>
         <w:pStyle w:val="Encabezado1"/>
         <w:ind w:left="720"/>
       </w:pPr>
-      <w:bookmarkStart w:id="0" w:name="_Toc448489208"/>
       <w:r>
         <w:rPr>
           <w:noProof/>
@@ -1366,6 +1371,8 @@
       <w:r>
         <w:t>En la tabla de a continuación se puede hacer un seguimiento de las versiones y personas que han realizado los cambios correspondientes</w:t>
       </w:r>
+      <w:bookmarkStart w:id="3" w:name="_GoBack"/>
+      <w:bookmarkEnd w:id="3"/>
     </w:p>
     <w:tbl>
       <w:tblPr>
@@ -1527,21 +1534,91 @@
           </w:p>
         </w:tc>
       </w:tr>
+      <w:tr>
+        <w:tc>
+          <w:tcPr>
+            <w:tcW w:w="2106" w:type="dxa"/>
+            <w:shd w:val="clear" w:color="auto" w:fill="auto"/>
+            <w:tcMar>
+              <w:left w:w="103" w:type="dxa"/>
+            </w:tcMar>
+          </w:tcPr>
+          <w:p>
+            <w:pPr>
+              <w:jc w:val="center"/>
+            </w:pPr>
+            <w:r>
+              <w:t>Miguel Pascual y Javier Pellejero</w:t>
+            </w:r>
+          </w:p>
+        </w:tc>
+        <w:tc>
+          <w:tcPr>
+            <w:tcW w:w="2104" w:type="dxa"/>
+            <w:shd w:val="clear" w:color="auto" w:fill="auto"/>
+            <w:tcMar>
+              <w:left w:w="103" w:type="dxa"/>
+            </w:tcMar>
+          </w:tcPr>
+          <w:p>
+            <w:pPr>
+              <w:jc w:val="center"/>
+            </w:pPr>
+            <w:r>
+              <w:t>29/04/2016</w:t>
+            </w:r>
+          </w:p>
+        </w:tc>
+        <w:tc>
+          <w:tcPr>
+            <w:tcW w:w="1989" w:type="dxa"/>
+            <w:shd w:val="clear" w:color="auto" w:fill="auto"/>
+            <w:tcMar>
+              <w:left w:w="103" w:type="dxa"/>
+            </w:tcMar>
+          </w:tcPr>
+          <w:p>
+            <w:pPr>
+              <w:jc w:val="center"/>
+            </w:pPr>
+            <w:r>
+              <w:t>2.0</w:t>
+            </w:r>
+          </w:p>
+        </w:tc>
+        <w:tc>
+          <w:tcPr>
+            <w:tcW w:w="2225" w:type="dxa"/>
+            <w:shd w:val="clear" w:color="auto" w:fill="auto"/>
+            <w:tcMar>
+              <w:left w:w="103" w:type="dxa"/>
+            </w:tcMar>
+          </w:tcPr>
+          <w:p>
+            <w:pPr>
+              <w:jc w:val="center"/>
+            </w:pPr>
+            <w:r>
+              <w:t>Primera iteración de la Planificación</w:t>
+            </w:r>
+          </w:p>
+        </w:tc>
+      </w:tr>
     </w:tbl>
     <w:p>
       <w:pPr>
         <w:pStyle w:val="Encabezado1"/>
       </w:pPr>
-      <w:bookmarkStart w:id="3" w:name="_Toc440353006"/>
-      <w:bookmarkStart w:id="4" w:name="_Toc440963905"/>
-      <w:bookmarkStart w:id="5" w:name="_Toc448489209"/>
+      <w:bookmarkStart w:id="4" w:name="_Toc440353006"/>
+      <w:bookmarkStart w:id="5" w:name="_Toc440963905"/>
+      <w:bookmarkStart w:id="6" w:name="_Toc448489209"/>
       <w:r>
         <w:lastRenderedPageBreak/>
         <w:t>2. Cálculo del esfuerzo disponible</w:t>
       </w:r>
-      <w:bookmarkEnd w:id="3"/>
       <w:bookmarkEnd w:id="4"/>
       <w:bookmarkEnd w:id="5"/>
+      <w:bookmarkEnd w:id="6"/>
     </w:p>
     <w:p/>
     <w:p>
@@ -1729,12 +1806,12 @@
       <w:pPr>
         <w:pStyle w:val="Ttulo1"/>
       </w:pPr>
-      <w:bookmarkStart w:id="6" w:name="_Toc448489210"/>
+      <w:bookmarkStart w:id="7" w:name="_Toc448489210"/>
       <w:r>
         <w:lastRenderedPageBreak/>
         <w:t>3. Estimación por descomposición de producto</w:t>
       </w:r>
-      <w:bookmarkEnd w:id="6"/>
+      <w:bookmarkEnd w:id="7"/>
     </w:p>
     <w:p>
       <w:pPr>
@@ -1761,30 +1838,7 @@
           <w:lang w:eastAsia="es-ES"/>
         </w:rPr>
         <w:tab/>
-      </w:r>
-      <w:r>
-        <w:rPr>
-          <w:lang w:eastAsia="es-ES"/>
-        </w:rPr>
-        <w:t>Para este cuatrimestre hemos decidido volver asignar puntos a cada tarea. Recordemos que l</w:t>
-      </w:r>
-      <w:r>
-        <w:rPr>
-          <w:lang w:eastAsia="es-ES"/>
-        </w:rPr>
-        <w:t>os puntos son una medida del esfuerzo dedicado a una tarea</w:t>
-      </w:r>
-      <w:r>
-        <w:rPr>
-          <w:lang w:eastAsia="es-ES"/>
-        </w:rPr>
-        <w:t xml:space="preserve"> </w:t>
-      </w:r>
-      <w:r>
-        <w:rPr>
-          <w:lang w:eastAsia="es-ES"/>
-        </w:rPr>
-        <w:t xml:space="preserve">equivalente al trabajo de dos personas durante una hora. Por tanto, la conversión de un punto a personas mes funciona como sigue: </w:t>
+        <w:t xml:space="preserve">Para este cuatrimestre hemos decidido volver asignar puntos a cada tarea. Recordemos que los puntos son una medida del esfuerzo dedicado a una tarea equivalente al trabajo de dos personas durante una hora. Por tanto, la conversión de un punto a personas mes funciona como sigue: </w:t>
       </w:r>
     </w:p>
     <w:p>
@@ -1867,7 +1921,7 @@
           <w:lang w:eastAsia="es-ES"/>
         </w:rPr>
       </w:pPr>
-      <w:bookmarkStart w:id="7" w:name="_Toc448489211"/>
+      <w:bookmarkStart w:id="8" w:name="_Toc448489211"/>
       <w:r>
         <w:t xml:space="preserve">Descomposición </w:t>
       </w:r>
@@ -2146,7 +2200,7 @@
       <w:r>
         <w:t>Estimación por descomposición de proceso</w:t>
       </w:r>
-      <w:bookmarkEnd w:id="7"/>
+      <w:bookmarkEnd w:id="8"/>
     </w:p>
     <w:p>
       <w:r>
@@ -3021,17 +3075,7 @@
                 <w:szCs w:val="16"/>
                 <w:lang w:eastAsia="es-ES"/>
               </w:rPr>
-              <w:t>3,571</w:t>
-            </w:r>
-            <w:r>
-              <w:rPr>
-                <w:rFonts w:ascii="Arial" w:eastAsia="Times New Roman" w:hAnsi="Arial" w:cs="Arial"/>
-                <w:color w:val="auto"/>
-                <w:sz w:val="16"/>
-                <w:szCs w:val="16"/>
-                <w:lang w:eastAsia="es-ES"/>
-              </w:rPr>
-              <w:t>%</w:t>
+              <w:t>3,571%</w:t>
             </w:r>
           </w:p>
         </w:tc>
@@ -3642,14 +3686,7 @@
                 <w:color w:val="auto"/>
                 <w:lang w:eastAsia="es-ES"/>
               </w:rPr>
-              <w:t>Cap</w:t>
-            </w:r>
-            <w:r>
-              <w:rPr>
-                <w:color w:val="auto"/>
-                <w:lang w:eastAsia="es-ES"/>
-              </w:rPr>
-              <w:t xml:space="preserve">a de </w:t>
+              <w:t xml:space="preserve">Capa de </w:t>
             </w:r>
             <w:r>
               <w:rPr>
@@ -3913,14 +3950,7 @@
                 <w:color w:val="auto"/>
                 <w:lang w:eastAsia="es-ES"/>
               </w:rPr>
-              <w:t>Cap</w:t>
-            </w:r>
-            <w:r>
-              <w:rPr>
-                <w:color w:val="auto"/>
-                <w:lang w:eastAsia="es-ES"/>
-              </w:rPr>
-              <w:t xml:space="preserve">a de </w:t>
+              <w:t xml:space="preserve">Capa de </w:t>
             </w:r>
             <w:r>
               <w:rPr>
@@ -4139,21 +4169,7 @@
                 <w:color w:val="auto"/>
                 <w:lang w:eastAsia="es-ES"/>
               </w:rPr>
-              <w:t>Cap</w:t>
-            </w:r>
-            <w:r>
-              <w:rPr>
-                <w:color w:val="auto"/>
-                <w:lang w:eastAsia="es-ES"/>
-              </w:rPr>
-              <w:t>a de Integra</w:t>
-            </w:r>
-            <w:r>
-              <w:rPr>
-                <w:color w:val="auto"/>
-                <w:lang w:eastAsia="es-ES"/>
-              </w:rPr>
-              <w:t>ción</w:t>
+              <w:t>Capa de Integración</w:t>
             </w:r>
           </w:p>
         </w:tc>
@@ -4639,14 +4655,7 @@
                 <w:color w:val="auto"/>
                 <w:lang w:eastAsia="es-ES"/>
               </w:rPr>
-              <w:t>Cap</w:t>
-            </w:r>
-            <w:r>
-              <w:rPr>
-                <w:color w:val="auto"/>
-                <w:lang w:eastAsia="es-ES"/>
-              </w:rPr>
-              <w:t xml:space="preserve">a de </w:t>
+              <w:t xml:space="preserve">Capa de </w:t>
             </w:r>
             <w:r>
               <w:rPr>
@@ -4871,21 +4880,7 @@
                 <w:color w:val="auto"/>
                 <w:lang w:eastAsia="es-ES"/>
               </w:rPr>
-              <w:t>Cap</w:t>
-            </w:r>
-            <w:r>
-              <w:rPr>
-                <w:color w:val="auto"/>
-                <w:lang w:eastAsia="es-ES"/>
-              </w:rPr>
-              <w:t>a de Integra</w:t>
-            </w:r>
-            <w:r>
-              <w:rPr>
-                <w:color w:val="auto"/>
-                <w:lang w:eastAsia="es-ES"/>
-              </w:rPr>
-              <w:t>ción</w:t>
+              <w:t>Capa de Integración</w:t>
             </w:r>
           </w:p>
         </w:tc>
@@ -5318,6 +5313,9 @@
     <w:p>
       <w:pPr>
         <w:rPr>
+          <w:rFonts w:ascii="Arial" w:hAnsi="Arial" w:cs="Arial"/>
+          <w:sz w:val="18"/>
+          <w:szCs w:val="18"/>
           <w:lang w:eastAsia="es-ES"/>
         </w:rPr>
       </w:pPr>
@@ -5329,19 +5327,7 @@
         <w:rPr>
           <w:lang w:eastAsia="es-ES"/>
         </w:rPr>
-        <w:t xml:space="preserve">Puesto que hemos asignado un total de </w:t>
-      </w:r>
-      <w:r>
-        <w:rPr>
-          <w:lang w:eastAsia="es-ES"/>
-        </w:rPr>
-        <w:t>84</w:t>
-      </w:r>
-      <w:r>
-        <w:rPr>
-          <w:lang w:eastAsia="es-ES"/>
-        </w:rPr>
-        <w:t xml:space="preserve"> </w:t>
+        <w:t xml:space="preserve">Puesto que hemos asignado un total de 84 </w:t>
       </w:r>
       <w:r>
         <w:rPr>
@@ -5354,19 +5340,7 @@
         <w:rPr>
           <w:lang w:eastAsia="es-ES"/>
         </w:rPr>
-        <w:t xml:space="preserve"> (ó </w:t>
-      </w:r>
-      <w:r>
-        <w:rPr>
-          <w:lang w:eastAsia="es-ES"/>
-        </w:rPr>
-        <w:t>0,955</w:t>
-      </w:r>
-      <w:r>
-        <w:rPr>
-          <w:lang w:eastAsia="es-ES"/>
-        </w:rPr>
-        <w:t xml:space="preserve"> </w:t>
+        <w:t xml:space="preserve"> (ó 0,955 </w:t>
       </w:r>
       <w:r>
         <w:rPr>
@@ -5379,19 +5353,7 @@
         <w:rPr>
           <w:lang w:eastAsia="es-ES"/>
         </w:rPr>
-        <w:t>) no sobrepasamos el total establecido de esfuerzo disponible, cifrado en 1,</w:t>
-      </w:r>
-      <w:r>
-        <w:rPr>
-          <w:lang w:eastAsia="es-ES"/>
-        </w:rPr>
-        <w:t>091</w:t>
-      </w:r>
-      <w:r>
-        <w:rPr>
-          <w:lang w:eastAsia="es-ES"/>
-        </w:rPr>
-        <w:t xml:space="preserve"> </w:t>
+        <w:t xml:space="preserve">) no sobrepasamos el total establecido de esfuerzo disponible, cifrado en 1,091 </w:t>
       </w:r>
       <w:r>
         <w:rPr>
@@ -5404,27 +5366,24 @@
         <w:rPr>
           <w:lang w:eastAsia="es-ES"/>
         </w:rPr>
-        <w:t>. Esto significa que disponemos de tiempo adicional en el caso de que surja algún tipo de imprevisto.</w:t>
+        <w:t xml:space="preserve">. Esto </w:t>
+      </w:r>
+      <w:r>
+        <w:rPr>
+          <w:rFonts w:ascii="Arial" w:hAnsi="Arial" w:cs="Arial"/>
+          <w:sz w:val="18"/>
+          <w:szCs w:val="18"/>
+          <w:lang w:eastAsia="es-ES"/>
+        </w:rPr>
+        <w:t>significa que disponemos de tiempo adicional en el caso de que surja algún tipo de imprevisto.</w:t>
       </w:r>
     </w:p>
     <w:p>
+      <w:pPr>
+        <w:ind w:firstLine="720"/>
+      </w:pPr>
       <w:r>
-        <w:t xml:space="preserve">A continuación </w:t>
-      </w:r>
-      <w:r>
-        <w:t>comentaremos</w:t>
-      </w:r>
-      <w:r>
-        <w:t xml:space="preserve"> las iteraciones de</w:t>
-      </w:r>
-      <w:r>
-        <w:t>l</w:t>
-      </w:r>
-      <w:r>
-        <w:t xml:space="preserve"> bloque</w:t>
-      </w:r>
-      <w:r>
-        <w:t xml:space="preserve"> </w:t>
+        <w:t xml:space="preserve">A continuación comentaremos las iteraciones del bloque </w:t>
       </w:r>
       <w:r>
         <w:rPr>
@@ -5436,10 +5395,37 @@
         <w:t xml:space="preserve">, </w:t>
       </w:r>
       <w:r>
+        <w:t xml:space="preserve">del bloque de </w:t>
+      </w:r>
+      <w:r>
+        <w:rPr>
+          <w:i/>
+        </w:rPr>
+        <w:t xml:space="preserve">Subsistema 1 Usuarios </w:t>
+      </w:r>
+      <w:r>
+        <w:t xml:space="preserve">y </w:t>
+      </w:r>
+      <w:r>
+        <w:rPr>
+          <w:i/>
+        </w:rPr>
+        <w:t>el de Subsistema 2 Empleados</w:t>
+      </w:r>
+      <w:r>
+        <w:t xml:space="preserve">, </w:t>
+      </w:r>
+      <w:r>
         <w:t xml:space="preserve">que </w:t>
       </w:r>
       <w:r>
-        <w:t xml:space="preserve">consta de dos iteraciones cada una. Las estimaciones están definidas en </w:t>
+        <w:t>consta</w:t>
+      </w:r>
+      <w:r>
+        <w:t>n</w:t>
+      </w:r>
+      <w:r>
+        <w:t xml:space="preserve"> de dos iteraciones cada una. Las estimaciones están definidas en </w:t>
       </w:r>
       <w:r>
         <w:rPr>
@@ -5455,17 +5441,17 @@
       <w:tblPr>
         <w:tblStyle w:val="Tablaconcuadrcula"/>
         <w:tblW w:w="0" w:type="auto"/>
-        <w:tblInd w:w="-1990" w:type="dxa"/>
+        <w:tblInd w:w="-1692" w:type="dxa"/>
         <w:tblLook w:val="04A0" w:firstRow="1" w:lastRow="0" w:firstColumn="1" w:lastColumn="0" w:noHBand="0" w:noVBand="1"/>
       </w:tblPr>
       <w:tblGrid>
-        <w:gridCol w:w="1391"/>
-        <w:gridCol w:w="2295"/>
-        <w:gridCol w:w="1134"/>
-        <w:gridCol w:w="1418"/>
-        <w:gridCol w:w="1417"/>
-        <w:gridCol w:w="993"/>
-        <w:gridCol w:w="1588"/>
+        <w:gridCol w:w="1372"/>
+        <w:gridCol w:w="2264"/>
+        <w:gridCol w:w="1312"/>
+        <w:gridCol w:w="1206"/>
+        <w:gridCol w:w="1398"/>
+        <w:gridCol w:w="979"/>
+        <w:gridCol w:w="1567"/>
       </w:tblGrid>
       <w:tr>
         <w:trPr>
@@ -5474,13 +5460,13 @@
         </w:trPr>
         <w:tc>
           <w:tcPr>
-            <w:tcW w:w="1391" w:type="dxa"/>
+            <w:tcW w:w="1372" w:type="dxa"/>
             <w:vMerge w:val="restart"/>
             <w:shd w:val="clear" w:color="auto" w:fill="FFC000"/>
           </w:tcPr>
           <w:p>
             <w:pPr>
-              <w:jc w:val="left"/>
+              <w:jc w:val="center"/>
               <w:rPr>
                 <w:rFonts w:ascii="Arial" w:hAnsi="Arial" w:cs="Arial"/>
                 <w:b w:val="0"/>
@@ -5503,7 +5489,121 @@
         </w:tc>
         <w:tc>
           <w:tcPr>
-            <w:tcW w:w="2295" w:type="dxa"/>
+            <w:tcW w:w="2264" w:type="dxa"/>
+            <w:vMerge w:val="restart"/>
+            <w:shd w:val="clear" w:color="auto" w:fill="949494" w:themeFill="accent6" w:themeFillTint="99"/>
+          </w:tcPr>
+          <w:p>
+            <w:pPr>
+              <w:jc w:val="center"/>
+              <w:rPr>
+                <w:rFonts w:ascii="Arial" w:hAnsi="Arial" w:cs="Arial"/>
+                <w:b w:val="0"/>
+                <w:color w:val="auto"/>
+                <w:sz w:val="18"/>
+                <w:szCs w:val="18"/>
+              </w:rPr>
+            </w:pPr>
+            <w:r>
+              <w:rPr>
+                <w:rFonts w:ascii="Arial" w:eastAsia="Times New Roman" w:hAnsi="Arial" w:cs="Arial"/>
+                <w:b w:val="0"/>
+                <w:color w:val="auto"/>
+                <w:sz w:val="18"/>
+                <w:szCs w:val="18"/>
+                <w:lang w:eastAsia="es-ES"/>
+              </w:rPr>
+              <w:t>Cálculo de esfuerzo disponible</w:t>
+            </w:r>
+          </w:p>
+        </w:tc>
+        <w:tc>
+          <w:tcPr>
+            <w:tcW w:w="1312" w:type="dxa"/>
+            <w:shd w:val="clear" w:color="auto" w:fill="999999"/>
+          </w:tcPr>
+          <w:p>
+            <w:pPr>
+              <w:jc w:val="center"/>
+              <w:rPr>
+                <w:rFonts w:ascii="Arial" w:hAnsi="Arial" w:cs="Arial"/>
+                <w:b w:val="0"/>
+                <w:color w:val="auto"/>
+                <w:sz w:val="18"/>
+                <w:szCs w:val="18"/>
+              </w:rPr>
+            </w:pPr>
+            <w:r>
+              <w:rPr>
+                <w:rFonts w:ascii="Arial" w:hAnsi="Arial" w:cs="Arial"/>
+                <w:b w:val="0"/>
+                <w:color w:val="auto"/>
+                <w:sz w:val="18"/>
+                <w:szCs w:val="18"/>
+              </w:rPr>
+              <w:t>#1</w:t>
+            </w:r>
+          </w:p>
+        </w:tc>
+        <w:tc>
+          <w:tcPr>
+            <w:tcW w:w="1206" w:type="dxa"/>
+          </w:tcPr>
+          <w:p>
+            <w:pPr>
+              <w:jc w:val="center"/>
+              <w:rPr>
+                <w:rFonts w:ascii="Arial" w:hAnsi="Arial" w:cs="Arial"/>
+                <w:b w:val="0"/>
+                <w:color w:val="auto"/>
+                <w:sz w:val="18"/>
+                <w:szCs w:val="18"/>
+              </w:rPr>
+            </w:pPr>
+            <w:r>
+              <w:rPr>
+                <w:rFonts w:ascii="Arial" w:hAnsi="Arial" w:cs="Arial"/>
+                <w:b w:val="0"/>
+                <w:color w:val="auto"/>
+                <w:sz w:val="18"/>
+                <w:szCs w:val="18"/>
+              </w:rPr>
+              <w:t>1</w:t>
+            </w:r>
+          </w:p>
+        </w:tc>
+        <w:tc>
+          <w:tcPr>
+            <w:tcW w:w="1398" w:type="dxa"/>
+            <w:vMerge w:val="restart"/>
+            <w:shd w:val="clear" w:color="auto" w:fill="FFFFFF" w:themeFill="background1"/>
+          </w:tcPr>
+          <w:p>
+            <w:pPr>
+              <w:jc w:val="center"/>
+              <w:rPr>
+                <w:rFonts w:ascii="Arial" w:hAnsi="Arial" w:cs="Arial"/>
+                <w:b w:val="0"/>
+                <w:color w:val="auto"/>
+                <w:sz w:val="18"/>
+                <w:szCs w:val="18"/>
+              </w:rPr>
+            </w:pPr>
+            <w:r>
+              <w:rPr>
+                <w:rFonts w:ascii="Arial" w:hAnsi="Arial" w:cs="Arial"/>
+                <w:b w:val="0"/>
+                <w:color w:val="auto"/>
+                <w:sz w:val="18"/>
+                <w:szCs w:val="18"/>
+              </w:rPr>
+              <w:t>1</w:t>
+            </w:r>
+          </w:p>
+        </w:tc>
+        <w:tc>
+          <w:tcPr>
+            <w:tcW w:w="979" w:type="dxa"/>
             <w:vMerge w:val="restart"/>
             <w:shd w:val="clear" w:color="auto" w:fill="999999"/>
           </w:tcPr>
@@ -5512,33 +5612,12 @@
               <w:jc w:val="center"/>
               <w:rPr>
                 <w:rFonts w:ascii="Arial" w:hAnsi="Arial" w:cs="Arial"/>
-                <w:b w:val="0"/>
-                <w:color w:val="auto"/>
-                <w:sz w:val="18"/>
-                <w:szCs w:val="18"/>
-              </w:rPr>
-            </w:pPr>
-            <w:r>
-              <w:rPr>
-                <w:rFonts w:ascii="Arial" w:eastAsia="Times New Roman" w:hAnsi="Arial" w:cs="Arial"/>
-                <w:b w:val="0"/>
-                <w:color w:val="auto"/>
-                <w:sz w:val="18"/>
-                <w:szCs w:val="18"/>
-                <w:lang w:eastAsia="es-ES"/>
-              </w:rPr>
-              <w:t>Cálculo de esfuerzo disponible</w:t>
-            </w:r>
-          </w:p>
-        </w:tc>
-        <w:tc>
-          <w:tcPr>
-            <w:tcW w:w="1134" w:type="dxa"/>
-            <w:shd w:val="clear" w:color="auto" w:fill="999999"/>
-          </w:tcPr>
-          <w:p>
-            <w:pPr>
-              <w:jc w:val="center"/>
+                <w:color w:val="auto"/>
+                <w:sz w:val="18"/>
+                <w:szCs w:val="18"/>
+              </w:rPr>
+            </w:pPr>
+            <w:r>
               <w:rPr>
                 <w:rFonts w:ascii="Arial" w:hAnsi="Arial" w:cs="Arial"/>
                 <w:b w:val="0"/>
@@ -5546,8 +5625,12 @@
                 <w:sz w:val="18"/>
                 <w:szCs w:val="18"/>
               </w:rPr>
-            </w:pPr>
-            <w:r>
+              <w:t>#1</w:t>
+            </w:r>
+          </w:p>
+          <w:p>
+            <w:pPr>
+              <w:jc w:val="center"/>
               <w:rPr>
                 <w:rFonts w:ascii="Arial" w:hAnsi="Arial" w:cs="Arial"/>
                 <w:b w:val="0"/>
@@ -5555,13 +5638,13 @@
                 <w:sz w:val="18"/>
                 <w:szCs w:val="18"/>
               </w:rPr>
-              <w:t>#1</w:t>
-            </w:r>
-          </w:p>
-        </w:tc>
-        <w:tc>
-          <w:tcPr>
-            <w:tcW w:w="1418" w:type="dxa"/>
+            </w:pPr>
+          </w:p>
+        </w:tc>
+        <w:tc>
+          <w:tcPr>
+            <w:tcW w:w="1567" w:type="dxa"/>
+            <w:vMerge w:val="restart"/>
           </w:tcPr>
           <w:p>
             <w:pPr>
@@ -5582,121 +5665,24 @@
                 <w:sz w:val="18"/>
                 <w:szCs w:val="18"/>
               </w:rPr>
-              <w:t>1</w:t>
-            </w:r>
-          </w:p>
-        </w:tc>
-        <w:tc>
-          <w:tcPr>
-            <w:tcW w:w="1417" w:type="dxa"/>
-            <w:vMerge w:val="restart"/>
-            <w:shd w:val="clear" w:color="auto" w:fill="FFFFFF" w:themeFill="background1"/>
-          </w:tcPr>
-          <w:p>
-            <w:pPr>
-              <w:jc w:val="center"/>
-              <w:rPr>
-                <w:rFonts w:ascii="Arial" w:hAnsi="Arial" w:cs="Arial"/>
-                <w:b w:val="0"/>
-                <w:color w:val="auto"/>
-                <w:sz w:val="18"/>
-                <w:szCs w:val="18"/>
-              </w:rPr>
-            </w:pPr>
-            <w:r>
-              <w:rPr>
-                <w:rFonts w:ascii="Arial" w:hAnsi="Arial" w:cs="Arial"/>
-                <w:b w:val="0"/>
-                <w:color w:val="auto"/>
-                <w:sz w:val="18"/>
-                <w:szCs w:val="18"/>
-              </w:rPr>
-              <w:t>1</w:t>
-            </w:r>
-          </w:p>
-        </w:tc>
-        <w:tc>
-          <w:tcPr>
-            <w:tcW w:w="993" w:type="dxa"/>
-            <w:vMerge w:val="restart"/>
-            <w:shd w:val="clear" w:color="auto" w:fill="999999"/>
-          </w:tcPr>
-          <w:p>
-            <w:pPr>
-              <w:jc w:val="center"/>
-              <w:rPr>
-                <w:rFonts w:ascii="Arial" w:hAnsi="Arial" w:cs="Arial"/>
-                <w:color w:val="auto"/>
-                <w:sz w:val="18"/>
-                <w:szCs w:val="18"/>
-              </w:rPr>
-            </w:pPr>
-            <w:r>
-              <w:rPr>
-                <w:rFonts w:ascii="Arial" w:hAnsi="Arial" w:cs="Arial"/>
-                <w:b w:val="0"/>
-                <w:color w:val="auto"/>
-                <w:sz w:val="18"/>
-                <w:szCs w:val="18"/>
-              </w:rPr>
-              <w:t>#1</w:t>
-            </w:r>
-          </w:p>
-          <w:p>
-            <w:pPr>
-              <w:jc w:val="center"/>
-              <w:rPr>
-                <w:rFonts w:ascii="Arial" w:hAnsi="Arial" w:cs="Arial"/>
-                <w:b w:val="0"/>
-                <w:color w:val="auto"/>
-                <w:sz w:val="18"/>
-                <w:szCs w:val="18"/>
-              </w:rPr>
-            </w:pPr>
-          </w:p>
-        </w:tc>
-        <w:tc>
-          <w:tcPr>
-            <w:tcW w:w="1588" w:type="dxa"/>
-            <w:vMerge w:val="restart"/>
-          </w:tcPr>
-          <w:p>
-            <w:pPr>
-              <w:jc w:val="center"/>
-              <w:rPr>
-                <w:rFonts w:ascii="Arial" w:hAnsi="Arial" w:cs="Arial"/>
-                <w:b w:val="0"/>
-                <w:color w:val="auto"/>
-                <w:sz w:val="18"/>
-                <w:szCs w:val="18"/>
-              </w:rPr>
-            </w:pPr>
-            <w:r>
-              <w:rPr>
-                <w:rFonts w:ascii="Arial" w:hAnsi="Arial" w:cs="Arial"/>
-                <w:b w:val="0"/>
-                <w:color w:val="auto"/>
-                <w:sz w:val="18"/>
-                <w:szCs w:val="18"/>
-              </w:rPr>
-              <w:t>4</w:t>
+              <w:t>3</w:t>
             </w:r>
           </w:p>
         </w:tc>
       </w:tr>
       <w:tr>
         <w:trPr>
-          <w:trHeight w:val="223"/>
+          <w:trHeight w:val="224"/>
         </w:trPr>
         <w:tc>
           <w:tcPr>
-            <w:tcW w:w="1391" w:type="dxa"/>
+            <w:tcW w:w="1372" w:type="dxa"/>
             <w:vMerge/>
             <w:shd w:val="clear" w:color="auto" w:fill="FFC000"/>
           </w:tcPr>
           <w:p>
             <w:pPr>
-              <w:jc w:val="left"/>
+              <w:jc w:val="center"/>
               <w:rPr>
                 <w:rFonts w:ascii="Arial" w:hAnsi="Arial" w:cs="Arial"/>
                 <w:color w:val="auto"/>
@@ -5708,7 +5694,95 @@
         </w:tc>
         <w:tc>
           <w:tcPr>
-            <w:tcW w:w="2295" w:type="dxa"/>
+            <w:tcW w:w="2264" w:type="dxa"/>
+            <w:vMerge/>
+            <w:shd w:val="clear" w:color="auto" w:fill="949494" w:themeFill="accent6" w:themeFillTint="99"/>
+          </w:tcPr>
+          <w:p>
+            <w:pPr>
+              <w:jc w:val="center"/>
+              <w:rPr>
+                <w:rFonts w:ascii="Arial" w:eastAsia="Times New Roman" w:hAnsi="Arial" w:cs="Arial"/>
+                <w:color w:val="auto"/>
+                <w:sz w:val="18"/>
+                <w:szCs w:val="18"/>
+                <w:lang w:eastAsia="es-ES"/>
+              </w:rPr>
+            </w:pPr>
+          </w:p>
+        </w:tc>
+        <w:tc>
+          <w:tcPr>
+            <w:tcW w:w="1312" w:type="dxa"/>
+            <w:shd w:val="clear" w:color="auto" w:fill="999999"/>
+          </w:tcPr>
+          <w:p>
+            <w:pPr>
+              <w:jc w:val="center"/>
+              <w:rPr>
+                <w:rFonts w:ascii="Arial" w:hAnsi="Arial" w:cs="Arial"/>
+                <w:color w:val="auto"/>
+                <w:sz w:val="18"/>
+                <w:szCs w:val="18"/>
+              </w:rPr>
+            </w:pPr>
+            <w:r>
+              <w:rPr>
+                <w:rFonts w:ascii="Arial" w:hAnsi="Arial" w:cs="Arial"/>
+                <w:color w:val="auto"/>
+                <w:sz w:val="18"/>
+                <w:szCs w:val="18"/>
+              </w:rPr>
+              <w:t>#2</w:t>
+            </w:r>
+          </w:p>
+        </w:tc>
+        <w:tc>
+          <w:tcPr>
+            <w:tcW w:w="1206" w:type="dxa"/>
+          </w:tcPr>
+          <w:p>
+            <w:pPr>
+              <w:jc w:val="center"/>
+              <w:rPr>
+                <w:rFonts w:ascii="Arial" w:hAnsi="Arial" w:cs="Arial"/>
+                <w:color w:val="auto"/>
+                <w:sz w:val="18"/>
+                <w:szCs w:val="18"/>
+              </w:rPr>
+            </w:pPr>
+            <w:r>
+              <w:rPr>
+                <w:rFonts w:ascii="Arial" w:hAnsi="Arial" w:cs="Arial"/>
+                <w:color w:val="auto"/>
+                <w:sz w:val="18"/>
+                <w:szCs w:val="18"/>
+              </w:rPr>
+              <w:t>0</w:t>
+            </w:r>
+          </w:p>
+        </w:tc>
+        <w:tc>
+          <w:tcPr>
+            <w:tcW w:w="1398" w:type="dxa"/>
+            <w:vMerge/>
+            <w:shd w:val="clear" w:color="auto" w:fill="FFFFFF" w:themeFill="background1"/>
+          </w:tcPr>
+          <w:p>
+            <w:pPr>
+              <w:jc w:val="center"/>
+              <w:rPr>
+                <w:rFonts w:ascii="Arial" w:hAnsi="Arial" w:cs="Arial"/>
+                <w:color w:val="auto"/>
+                <w:sz w:val="18"/>
+                <w:szCs w:val="18"/>
+              </w:rPr>
+            </w:pPr>
+          </w:p>
+        </w:tc>
+        <w:tc>
+          <w:tcPr>
+            <w:tcW w:w="979" w:type="dxa"/>
             <w:vMerge/>
             <w:shd w:val="clear" w:color="auto" w:fill="999999"/>
           </w:tcPr>
@@ -5716,105 +5790,17 @@
             <w:pPr>
               <w:jc w:val="center"/>
               <w:rPr>
-                <w:rFonts w:ascii="Arial" w:eastAsia="Times New Roman" w:hAnsi="Arial" w:cs="Arial"/>
-                <w:color w:val="auto"/>
-                <w:sz w:val="18"/>
-                <w:szCs w:val="18"/>
-                <w:lang w:eastAsia="es-ES"/>
-              </w:rPr>
-            </w:pPr>
-          </w:p>
-        </w:tc>
-        <w:tc>
-          <w:tcPr>
-            <w:tcW w:w="1134" w:type="dxa"/>
-            <w:shd w:val="clear" w:color="auto" w:fill="999999"/>
-          </w:tcPr>
-          <w:p>
-            <w:pPr>
-              <w:jc w:val="center"/>
-              <w:rPr>
                 <w:rFonts w:ascii="Arial" w:hAnsi="Arial" w:cs="Arial"/>
                 <w:color w:val="auto"/>
                 <w:sz w:val="18"/>
                 <w:szCs w:val="18"/>
               </w:rPr>
             </w:pPr>
-            <w:r>
-              <w:rPr>
-                <w:rFonts w:ascii="Arial" w:hAnsi="Arial" w:cs="Arial"/>
-                <w:color w:val="auto"/>
-                <w:sz w:val="18"/>
-                <w:szCs w:val="18"/>
-              </w:rPr>
-              <w:t>#2</w:t>
-            </w:r>
-          </w:p>
-        </w:tc>
-        <w:tc>
-          <w:tcPr>
-            <w:tcW w:w="1418" w:type="dxa"/>
-          </w:tcPr>
-          <w:p>
-            <w:pPr>
-              <w:jc w:val="center"/>
-              <w:rPr>
-                <w:rFonts w:ascii="Arial" w:hAnsi="Arial" w:cs="Arial"/>
-                <w:color w:val="auto"/>
-                <w:sz w:val="18"/>
-                <w:szCs w:val="18"/>
-              </w:rPr>
-            </w:pPr>
-            <w:r>
-              <w:rPr>
-                <w:rFonts w:ascii="Arial" w:hAnsi="Arial" w:cs="Arial"/>
-                <w:color w:val="auto"/>
-                <w:sz w:val="18"/>
-                <w:szCs w:val="18"/>
-              </w:rPr>
-              <w:t>0</w:t>
-            </w:r>
-          </w:p>
-        </w:tc>
-        <w:tc>
-          <w:tcPr>
-            <w:tcW w:w="1417" w:type="dxa"/>
-            <w:vMerge/>
-            <w:shd w:val="clear" w:color="auto" w:fill="FFFFFF" w:themeFill="background1"/>
-          </w:tcPr>
-          <w:p>
-            <w:pPr>
-              <w:jc w:val="center"/>
-              <w:rPr>
-                <w:rFonts w:ascii="Arial" w:hAnsi="Arial" w:cs="Arial"/>
-                <w:color w:val="auto"/>
-                <w:sz w:val="18"/>
-                <w:szCs w:val="18"/>
-              </w:rPr>
-            </w:pPr>
-          </w:p>
-        </w:tc>
-        <w:tc>
-          <w:tcPr>
-            <w:tcW w:w="993" w:type="dxa"/>
-            <w:vMerge/>
-            <w:shd w:val="clear" w:color="auto" w:fill="999999"/>
-          </w:tcPr>
-          <w:p>
-            <w:pPr>
-              <w:jc w:val="center"/>
-              <w:rPr>
-                <w:rFonts w:ascii="Arial" w:hAnsi="Arial" w:cs="Arial"/>
-                <w:color w:val="auto"/>
-                <w:sz w:val="18"/>
-                <w:szCs w:val="18"/>
-              </w:rPr>
-            </w:pPr>
-          </w:p>
-        </w:tc>
-        <w:tc>
-          <w:tcPr>
-            <w:tcW w:w="1588" w:type="dxa"/>
+          </w:p>
+        </w:tc>
+        <w:tc>
+          <w:tcPr>
+            <w:tcW w:w="1567" w:type="dxa"/>
             <w:vMerge/>
           </w:tcPr>
           <w:p>
@@ -5836,13 +5822,13 @@
         </w:trPr>
         <w:tc>
           <w:tcPr>
-            <w:tcW w:w="1391" w:type="dxa"/>
+            <w:tcW w:w="1372" w:type="dxa"/>
             <w:vMerge/>
             <w:shd w:val="clear" w:color="auto" w:fill="FFC000"/>
           </w:tcPr>
           <w:p>
             <w:pPr>
-              <w:jc w:val="left"/>
+              <w:jc w:val="center"/>
               <w:rPr>
                 <w:rFonts w:ascii="Arial" w:hAnsi="Arial" w:cs="Arial"/>
                 <w:color w:val="auto"/>
@@ -5854,8 +5840,35 @@
         </w:tc>
         <w:tc>
           <w:tcPr>
-            <w:tcW w:w="2295" w:type="dxa"/>
+            <w:tcW w:w="2264" w:type="dxa"/>
             <w:vMerge w:val="restart"/>
+            <w:shd w:val="clear" w:color="auto" w:fill="949494" w:themeFill="accent6" w:themeFillTint="99"/>
+          </w:tcPr>
+          <w:p>
+            <w:pPr>
+              <w:jc w:val="center"/>
+              <w:rPr>
+                <w:rFonts w:ascii="Arial" w:hAnsi="Arial" w:cs="Arial"/>
+                <w:color w:val="auto"/>
+                <w:sz w:val="18"/>
+                <w:szCs w:val="18"/>
+              </w:rPr>
+            </w:pPr>
+            <w:r>
+              <w:rPr>
+                <w:rFonts w:ascii="Arial" w:eastAsia="Times New Roman" w:hAnsi="Arial" w:cs="Arial"/>
+                <w:color w:val="auto"/>
+                <w:sz w:val="18"/>
+                <w:szCs w:val="18"/>
+                <w:lang w:eastAsia="es-ES"/>
+              </w:rPr>
+              <w:t>Estimación</w:t>
+            </w:r>
+          </w:p>
+        </w:tc>
+        <w:tc>
+          <w:tcPr>
+            <w:tcW w:w="1312" w:type="dxa"/>
             <w:shd w:val="clear" w:color="auto" w:fill="999999"/>
           </w:tcPr>
           <w:p>
@@ -5870,70 +5883,43 @@
             </w:pPr>
             <w:r>
               <w:rPr>
-                <w:rFonts w:ascii="Arial" w:eastAsia="Times New Roman" w:hAnsi="Arial" w:cs="Arial"/>
-                <w:color w:val="auto"/>
-                <w:sz w:val="18"/>
-                <w:szCs w:val="18"/>
-                <w:lang w:eastAsia="es-ES"/>
-              </w:rPr>
-              <w:t>Estimación</w:t>
-            </w:r>
-          </w:p>
-        </w:tc>
-        <w:tc>
-          <w:tcPr>
-            <w:tcW w:w="1134" w:type="dxa"/>
-            <w:shd w:val="clear" w:color="auto" w:fill="999999"/>
-          </w:tcPr>
-          <w:p>
-            <w:pPr>
-              <w:jc w:val="center"/>
-              <w:rPr>
                 <w:rFonts w:ascii="Arial" w:hAnsi="Arial" w:cs="Arial"/>
                 <w:color w:val="auto"/>
                 <w:sz w:val="18"/>
                 <w:szCs w:val="18"/>
               </w:rPr>
-            </w:pPr>
-            <w:r>
+              <w:t>#1</w:t>
+            </w:r>
+          </w:p>
+        </w:tc>
+        <w:tc>
+          <w:tcPr>
+            <w:tcW w:w="1206" w:type="dxa"/>
+          </w:tcPr>
+          <w:p>
+            <w:pPr>
+              <w:jc w:val="center"/>
               <w:rPr>
                 <w:rFonts w:ascii="Arial" w:hAnsi="Arial" w:cs="Arial"/>
                 <w:color w:val="auto"/>
                 <w:sz w:val="18"/>
                 <w:szCs w:val="18"/>
               </w:rPr>
-              <w:t>#1</w:t>
-            </w:r>
-          </w:p>
-        </w:tc>
-        <w:tc>
-          <w:tcPr>
-            <w:tcW w:w="1418" w:type="dxa"/>
-          </w:tcPr>
-          <w:p>
-            <w:pPr>
-              <w:jc w:val="center"/>
+            </w:pPr>
+            <w:r>
               <w:rPr>
                 <w:rFonts w:ascii="Arial" w:hAnsi="Arial" w:cs="Arial"/>
                 <w:color w:val="auto"/>
                 <w:sz w:val="18"/>
                 <w:szCs w:val="18"/>
               </w:rPr>
-            </w:pPr>
-            <w:r>
-              <w:rPr>
-                <w:rFonts w:ascii="Arial" w:hAnsi="Arial" w:cs="Arial"/>
-                <w:color w:val="auto"/>
-                <w:sz w:val="18"/>
-                <w:szCs w:val="18"/>
-              </w:rPr>
               <w:t>2</w:t>
             </w:r>
           </w:p>
         </w:tc>
         <w:tc>
           <w:tcPr>
-            <w:tcW w:w="1417" w:type="dxa"/>
+            <w:tcW w:w="1398" w:type="dxa"/>
             <w:vMerge w:val="restart"/>
             <w:shd w:val="clear" w:color="auto" w:fill="FFFFFF" w:themeFill="background1"/>
           </w:tcPr>
@@ -5960,7 +5946,7 @@
         </w:tc>
         <w:tc>
           <w:tcPr>
-            <w:tcW w:w="993" w:type="dxa"/>
+            <w:tcW w:w="979" w:type="dxa"/>
             <w:vMerge/>
             <w:shd w:val="clear" w:color="auto" w:fill="999999"/>
           </w:tcPr>
@@ -5978,7 +5964,7 @@
         </w:tc>
         <w:tc>
           <w:tcPr>
-            <w:tcW w:w="1588" w:type="dxa"/>
+            <w:tcW w:w="1567" w:type="dxa"/>
             <w:vMerge/>
           </w:tcPr>
           <w:p>
@@ -6000,13 +5986,13 @@
         </w:trPr>
         <w:tc>
           <w:tcPr>
-            <w:tcW w:w="1391" w:type="dxa"/>
+            <w:tcW w:w="1372" w:type="dxa"/>
             <w:vMerge/>
             <w:shd w:val="clear" w:color="auto" w:fill="FFC000"/>
           </w:tcPr>
           <w:p>
             <w:pPr>
-              <w:jc w:val="left"/>
+              <w:jc w:val="center"/>
               <w:rPr>
                 <w:rFonts w:ascii="Arial" w:hAnsi="Arial" w:cs="Arial"/>
                 <w:color w:val="auto"/>
@@ -6018,32 +6004,32 @@
         </w:tc>
         <w:tc>
           <w:tcPr>
-            <w:tcW w:w="2295" w:type="dxa"/>
+            <w:tcW w:w="2264" w:type="dxa"/>
             <w:vMerge/>
+            <w:shd w:val="clear" w:color="auto" w:fill="949494" w:themeFill="accent6" w:themeFillTint="99"/>
+          </w:tcPr>
+          <w:p>
+            <w:pPr>
+              <w:jc w:val="center"/>
+              <w:rPr>
+                <w:rFonts w:ascii="Arial" w:eastAsia="Times New Roman" w:hAnsi="Arial" w:cs="Arial"/>
+                <w:color w:val="auto"/>
+                <w:sz w:val="18"/>
+                <w:szCs w:val="18"/>
+                <w:lang w:eastAsia="es-ES"/>
+              </w:rPr>
+            </w:pPr>
+          </w:p>
+        </w:tc>
+        <w:tc>
+          <w:tcPr>
+            <w:tcW w:w="1312" w:type="dxa"/>
             <w:shd w:val="clear" w:color="auto" w:fill="999999"/>
           </w:tcPr>
           <w:p>
             <w:pPr>
               <w:jc w:val="center"/>
               <w:rPr>
-                <w:rFonts w:ascii="Arial" w:eastAsia="Times New Roman" w:hAnsi="Arial" w:cs="Arial"/>
-                <w:color w:val="auto"/>
-                <w:sz w:val="18"/>
-                <w:szCs w:val="18"/>
-                <w:lang w:eastAsia="es-ES"/>
-              </w:rPr>
-            </w:pPr>
-          </w:p>
-        </w:tc>
-        <w:tc>
-          <w:tcPr>
-            <w:tcW w:w="1134" w:type="dxa"/>
-            <w:shd w:val="clear" w:color="auto" w:fill="999999"/>
-          </w:tcPr>
-          <w:p>
-            <w:pPr>
-              <w:jc w:val="center"/>
-              <w:rPr>
                 <w:rFonts w:ascii="Arial" w:hAnsi="Arial" w:cs="Arial"/>
                 <w:color w:val="auto"/>
                 <w:sz w:val="18"/>
@@ -6063,7 +6049,7 @@
         </w:tc>
         <w:tc>
           <w:tcPr>
-            <w:tcW w:w="1418" w:type="dxa"/>
+            <w:tcW w:w="1206" w:type="dxa"/>
           </w:tcPr>
           <w:p>
             <w:pPr>
@@ -6088,7 +6074,7 @@
         </w:tc>
         <w:tc>
           <w:tcPr>
-            <w:tcW w:w="1417" w:type="dxa"/>
+            <w:tcW w:w="1398" w:type="dxa"/>
             <w:vMerge/>
             <w:shd w:val="clear" w:color="auto" w:fill="FFFFFF" w:themeFill="background1"/>
           </w:tcPr>
@@ -6106,7 +6092,7 @@
         </w:tc>
         <w:tc>
           <w:tcPr>
-            <w:tcW w:w="993" w:type="dxa"/>
+            <w:tcW w:w="979" w:type="dxa"/>
             <w:vMerge w:val="restart"/>
             <w:shd w:val="clear" w:color="auto" w:fill="999999"/>
           </w:tcPr>
@@ -6133,7 +6119,7 @@
         </w:tc>
         <w:tc>
           <w:tcPr>
-            <w:tcW w:w="1588" w:type="dxa"/>
+            <w:tcW w:w="1567" w:type="dxa"/>
             <w:vMerge w:val="restart"/>
           </w:tcPr>
           <w:p>
@@ -6153,7 +6139,7 @@
                 <w:sz w:val="18"/>
                 <w:szCs w:val="18"/>
               </w:rPr>
-              <w:t>1</w:t>
+              <w:t>2</w:t>
             </w:r>
           </w:p>
         </w:tc>
@@ -6164,13 +6150,13 @@
         </w:trPr>
         <w:tc>
           <w:tcPr>
-            <w:tcW w:w="1391" w:type="dxa"/>
+            <w:tcW w:w="1372" w:type="dxa"/>
             <w:vMerge/>
             <w:shd w:val="clear" w:color="auto" w:fill="FFC000"/>
           </w:tcPr>
           <w:p>
             <w:pPr>
-              <w:jc w:val="left"/>
+              <w:jc w:val="center"/>
               <w:rPr>
                 <w:rFonts w:ascii="Arial" w:hAnsi="Arial" w:cs="Arial"/>
                 <w:color w:val="auto"/>
@@ -6182,7 +6168,7 @@
         </w:tc>
         <w:tc>
           <w:tcPr>
-            <w:tcW w:w="2295" w:type="dxa"/>
+            <w:tcW w:w="2264" w:type="dxa"/>
             <w:vMerge w:val="restart"/>
             <w:shd w:val="clear" w:color="auto" w:fill="999999"/>
           </w:tcPr>
@@ -6210,7 +6196,7 @@
         </w:tc>
         <w:tc>
           <w:tcPr>
-            <w:tcW w:w="1134" w:type="dxa"/>
+            <w:tcW w:w="1312" w:type="dxa"/>
             <w:shd w:val="clear" w:color="auto" w:fill="999999"/>
           </w:tcPr>
           <w:p>
@@ -6236,7 +6222,7 @@
         </w:tc>
         <w:tc>
           <w:tcPr>
-            <w:tcW w:w="1418" w:type="dxa"/>
+            <w:tcW w:w="1206" w:type="dxa"/>
           </w:tcPr>
           <w:p>
             <w:pPr>
@@ -6255,13 +6241,13 @@
                 <w:sz w:val="18"/>
                 <w:szCs w:val="18"/>
               </w:rPr>
-              <w:t>1</w:t>
-            </w:r>
-          </w:p>
-        </w:tc>
-        <w:tc>
-          <w:tcPr>
-            <w:tcW w:w="1417" w:type="dxa"/>
+              <w:t>0</w:t>
+            </w:r>
+          </w:p>
+        </w:tc>
+        <w:tc>
+          <w:tcPr>
+            <w:tcW w:w="1398" w:type="dxa"/>
             <w:vMerge w:val="restart"/>
             <w:shd w:val="clear" w:color="auto" w:fill="FFFFFF" w:themeFill="background1"/>
           </w:tcPr>
@@ -6284,13 +6270,11 @@
               </w:rPr>
               <w:t>1</w:t>
             </w:r>
-            <w:bookmarkStart w:id="8" w:name="_GoBack"/>
-            <w:bookmarkEnd w:id="8"/>
-          </w:p>
-        </w:tc>
-        <w:tc>
-          <w:tcPr>
-            <w:tcW w:w="993" w:type="dxa"/>
+          </w:p>
+        </w:tc>
+        <w:tc>
+          <w:tcPr>
+            <w:tcW w:w="979" w:type="dxa"/>
             <w:vMerge/>
             <w:shd w:val="clear" w:color="auto" w:fill="999999"/>
           </w:tcPr>
@@ -6308,7 +6292,7 @@
         </w:tc>
         <w:tc>
           <w:tcPr>
-            <w:tcW w:w="1588" w:type="dxa"/>
+            <w:tcW w:w="1567" w:type="dxa"/>
             <w:vMerge/>
           </w:tcPr>
           <w:p>
@@ -6330,13 +6314,13 @@
         </w:trPr>
         <w:tc>
           <w:tcPr>
-            <w:tcW w:w="1391" w:type="dxa"/>
+            <w:tcW w:w="1372" w:type="dxa"/>
             <w:vMerge/>
             <w:shd w:val="clear" w:color="auto" w:fill="FFC000"/>
           </w:tcPr>
           <w:p>
             <w:pPr>
-              <w:jc w:val="left"/>
+              <w:jc w:val="center"/>
               <w:rPr>
                 <w:rFonts w:ascii="Arial" w:hAnsi="Arial" w:cs="Arial"/>
                 <w:color w:val="auto"/>
@@ -6348,7 +6332,7 @@
         </w:tc>
         <w:tc>
           <w:tcPr>
-            <w:tcW w:w="2295" w:type="dxa"/>
+            <w:tcW w:w="2264" w:type="dxa"/>
             <w:vMerge/>
             <w:shd w:val="clear" w:color="auto" w:fill="999999"/>
           </w:tcPr>
@@ -6367,7 +6351,7 @@
         </w:tc>
         <w:tc>
           <w:tcPr>
-            <w:tcW w:w="1134" w:type="dxa"/>
+            <w:tcW w:w="1312" w:type="dxa"/>
             <w:shd w:val="clear" w:color="auto" w:fill="999999"/>
           </w:tcPr>
           <w:p>
@@ -6393,7 +6377,7 @@
         </w:tc>
         <w:tc>
           <w:tcPr>
-            <w:tcW w:w="1418" w:type="dxa"/>
+            <w:tcW w:w="1206" w:type="dxa"/>
           </w:tcPr>
           <w:p>
             <w:pPr>
@@ -6412,13 +6396,13 @@
                 <w:sz w:val="18"/>
                 <w:szCs w:val="18"/>
               </w:rPr>
-              <w:t>0</w:t>
-            </w:r>
-          </w:p>
-        </w:tc>
-        <w:tc>
-          <w:tcPr>
-            <w:tcW w:w="1417" w:type="dxa"/>
+              <w:t>1</w:t>
+            </w:r>
+          </w:p>
+        </w:tc>
+        <w:tc>
+          <w:tcPr>
+            <w:tcW w:w="1398" w:type="dxa"/>
             <w:vMerge/>
             <w:shd w:val="clear" w:color="auto" w:fill="FFFFFF" w:themeFill="background1"/>
           </w:tcPr>
@@ -6436,7 +6420,7 @@
         </w:tc>
         <w:tc>
           <w:tcPr>
-            <w:tcW w:w="993" w:type="dxa"/>
+            <w:tcW w:w="979" w:type="dxa"/>
             <w:vMerge/>
             <w:shd w:val="clear" w:color="auto" w:fill="999999"/>
           </w:tcPr>
@@ -6454,7 +6438,7 @@
         </w:tc>
         <w:tc>
           <w:tcPr>
-            <w:tcW w:w="1588" w:type="dxa"/>
+            <w:tcW w:w="1567" w:type="dxa"/>
             <w:vMerge/>
           </w:tcPr>
           <w:p>
@@ -6465,6 +6449,2128 @@
                 <w:color w:val="auto"/>
                 <w:sz w:val="18"/>
                 <w:szCs w:val="18"/>
+              </w:rPr>
+            </w:pPr>
+          </w:p>
+        </w:tc>
+      </w:tr>
+      <w:tr>
+        <w:trPr>
+          <w:trHeight w:val="70"/>
+        </w:trPr>
+        <w:tc>
+          <w:tcPr>
+            <w:tcW w:w="1372" w:type="dxa"/>
+            <w:vMerge w:val="restart"/>
+            <w:shd w:val="clear" w:color="auto" w:fill="FFC000"/>
+          </w:tcPr>
+          <w:p>
+            <w:pPr>
+              <w:spacing w:after="0"/>
+              <w:jc w:val="center"/>
+              <w:rPr>
+                <w:rFonts w:ascii="Arial" w:eastAsia="Times New Roman" w:hAnsi="Arial" w:cs="Arial"/>
+                <w:color w:val="auto"/>
+                <w:sz w:val="18"/>
+                <w:szCs w:val="18"/>
+                <w:lang w:eastAsia="es-ES"/>
+              </w:rPr>
+            </w:pPr>
+            <w:r>
+              <w:rPr>
+                <w:rFonts w:ascii="Arial" w:hAnsi="Arial" w:cs="Arial"/>
+                <w:color w:val="auto"/>
+                <w:sz w:val="18"/>
+                <w:szCs w:val="18"/>
+                <w:lang w:eastAsia="es-ES"/>
+              </w:rPr>
+              <w:t>Subsistema 1 Usuarios</w:t>
+            </w:r>
+          </w:p>
+        </w:tc>
+        <w:tc>
+          <w:tcPr>
+            <w:tcW w:w="2264" w:type="dxa"/>
+            <w:vMerge w:val="restart"/>
+            <w:shd w:val="clear" w:color="auto" w:fill="999999"/>
+          </w:tcPr>
+          <w:p>
+            <w:pPr>
+              <w:spacing w:after="0"/>
+              <w:jc w:val="center"/>
+              <w:rPr>
+                <w:rFonts w:ascii="Arial" w:eastAsia="Times New Roman" w:hAnsi="Arial" w:cs="Arial"/>
+                <w:color w:val="auto"/>
+                <w:sz w:val="18"/>
+                <w:szCs w:val="18"/>
+                <w:lang w:eastAsia="es-ES"/>
+              </w:rPr>
+            </w:pPr>
+            <w:r>
+              <w:rPr>
+                <w:rFonts w:ascii="Arial" w:hAnsi="Arial" w:cs="Arial"/>
+                <w:color w:val="auto"/>
+                <w:sz w:val="18"/>
+                <w:szCs w:val="18"/>
+                <w:lang w:eastAsia="es-ES"/>
+              </w:rPr>
+              <w:t>Capa de Presentación</w:t>
+            </w:r>
+          </w:p>
+        </w:tc>
+        <w:tc>
+          <w:tcPr>
+            <w:tcW w:w="1312" w:type="dxa"/>
+            <w:shd w:val="clear" w:color="auto" w:fill="999999"/>
+          </w:tcPr>
+          <w:p>
+            <w:pPr>
+              <w:jc w:val="center"/>
+              <w:rPr>
+                <w:rFonts w:ascii="Arial" w:hAnsi="Arial" w:cs="Arial"/>
+                <w:b/>
+                <w:color w:val="auto"/>
+                <w:sz w:val="18"/>
+                <w:szCs w:val="18"/>
+              </w:rPr>
+            </w:pPr>
+            <w:r>
+              <w:rPr>
+                <w:rFonts w:ascii="Arial" w:hAnsi="Arial" w:cs="Arial"/>
+                <w:color w:val="auto"/>
+                <w:sz w:val="18"/>
+                <w:szCs w:val="18"/>
+              </w:rPr>
+              <w:t>#1</w:t>
+            </w:r>
+          </w:p>
+        </w:tc>
+        <w:tc>
+          <w:tcPr>
+            <w:tcW w:w="1206" w:type="dxa"/>
+          </w:tcPr>
+          <w:p>
+            <w:pPr>
+              <w:spacing w:after="0"/>
+              <w:ind w:left="0"/>
+              <w:jc w:val="center"/>
+              <w:rPr>
+                <w:rFonts w:ascii="Arial" w:eastAsia="Times New Roman" w:hAnsi="Arial" w:cs="Arial"/>
+                <w:color w:val="auto"/>
+                <w:sz w:val="18"/>
+                <w:szCs w:val="18"/>
+                <w:lang w:eastAsia="es-ES"/>
+              </w:rPr>
+            </w:pPr>
+            <w:r>
+              <w:rPr>
+                <w:rFonts w:ascii="Arial" w:eastAsia="Times New Roman" w:hAnsi="Arial" w:cs="Arial"/>
+                <w:color w:val="auto"/>
+                <w:sz w:val="18"/>
+                <w:szCs w:val="18"/>
+                <w:lang w:eastAsia="es-ES"/>
+              </w:rPr>
+              <w:t xml:space="preserve">  6</w:t>
+            </w:r>
+          </w:p>
+        </w:tc>
+        <w:tc>
+          <w:tcPr>
+            <w:tcW w:w="1398" w:type="dxa"/>
+            <w:vMerge w:val="restart"/>
+            <w:shd w:val="clear" w:color="auto" w:fill="FFFFFF" w:themeFill="background1"/>
+          </w:tcPr>
+          <w:p>
+            <w:pPr>
+              <w:spacing w:after="0"/>
+              <w:ind w:left="0"/>
+              <w:jc w:val="center"/>
+              <w:rPr>
+                <w:rFonts w:ascii="Arial" w:eastAsia="Times New Roman" w:hAnsi="Arial" w:cs="Arial"/>
+                <w:color w:val="auto"/>
+                <w:sz w:val="18"/>
+                <w:szCs w:val="18"/>
+                <w:lang w:eastAsia="es-ES"/>
+              </w:rPr>
+            </w:pPr>
+            <w:r>
+              <w:rPr>
+                <w:rFonts w:ascii="Arial" w:eastAsia="Times New Roman" w:hAnsi="Arial" w:cs="Arial"/>
+                <w:color w:val="auto"/>
+                <w:sz w:val="18"/>
+                <w:szCs w:val="18"/>
+                <w:lang w:eastAsia="es-ES"/>
+              </w:rPr>
+              <w:t xml:space="preserve">  8</w:t>
+            </w:r>
+          </w:p>
+        </w:tc>
+        <w:tc>
+          <w:tcPr>
+            <w:tcW w:w="979" w:type="dxa"/>
+            <w:vMerge w:val="restart"/>
+            <w:shd w:val="clear" w:color="auto" w:fill="999999"/>
+          </w:tcPr>
+          <w:p>
+            <w:pPr>
+              <w:spacing w:after="0"/>
+              <w:jc w:val="center"/>
+              <w:rPr>
+                <w:rFonts w:ascii="Arial" w:eastAsia="Times New Roman" w:hAnsi="Arial" w:cs="Arial"/>
+                <w:color w:val="auto"/>
+                <w:sz w:val="18"/>
+                <w:szCs w:val="18"/>
+                <w:lang w:eastAsia="es-ES"/>
+              </w:rPr>
+            </w:pPr>
+            <w:r>
+              <w:rPr>
+                <w:rFonts w:ascii="Arial" w:eastAsia="Times New Roman" w:hAnsi="Arial" w:cs="Arial"/>
+                <w:color w:val="auto"/>
+                <w:sz w:val="18"/>
+                <w:szCs w:val="18"/>
+                <w:lang w:eastAsia="es-ES"/>
+              </w:rPr>
+              <w:t>#1</w:t>
+            </w:r>
+          </w:p>
+        </w:tc>
+        <w:tc>
+          <w:tcPr>
+            <w:tcW w:w="1567" w:type="dxa"/>
+            <w:vMerge w:val="restart"/>
+          </w:tcPr>
+          <w:p>
+            <w:pPr>
+              <w:spacing w:after="0"/>
+              <w:jc w:val="center"/>
+              <w:rPr>
+                <w:rFonts w:ascii="Arial" w:eastAsia="Times New Roman" w:hAnsi="Arial" w:cs="Arial"/>
+                <w:color w:val="auto"/>
+                <w:sz w:val="18"/>
+                <w:szCs w:val="18"/>
+                <w:lang w:eastAsia="es-ES"/>
+              </w:rPr>
+            </w:pPr>
+            <w:r>
+              <w:rPr>
+                <w:rFonts w:ascii="Arial" w:eastAsia="Times New Roman" w:hAnsi="Arial" w:cs="Arial"/>
+                <w:color w:val="auto"/>
+                <w:sz w:val="18"/>
+                <w:szCs w:val="18"/>
+                <w:lang w:eastAsia="es-ES"/>
+              </w:rPr>
+              <w:t>20</w:t>
+            </w:r>
+          </w:p>
+        </w:tc>
+      </w:tr>
+      <w:tr>
+        <w:trPr>
+          <w:trHeight w:val="310"/>
+        </w:trPr>
+        <w:tc>
+          <w:tcPr>
+            <w:tcW w:w="1372" w:type="dxa"/>
+            <w:vMerge/>
+            <w:shd w:val="clear" w:color="auto" w:fill="FFC000"/>
+          </w:tcPr>
+          <w:p>
+            <w:pPr>
+              <w:spacing w:after="0"/>
+              <w:jc w:val="center"/>
+              <w:rPr>
+                <w:rFonts w:ascii="Arial" w:hAnsi="Arial" w:cs="Arial"/>
+                <w:color w:val="auto"/>
+                <w:sz w:val="18"/>
+                <w:szCs w:val="18"/>
+                <w:lang w:eastAsia="es-ES"/>
+              </w:rPr>
+            </w:pPr>
+          </w:p>
+        </w:tc>
+        <w:tc>
+          <w:tcPr>
+            <w:tcW w:w="2264" w:type="dxa"/>
+            <w:vMerge/>
+            <w:shd w:val="clear" w:color="auto" w:fill="999999"/>
+          </w:tcPr>
+          <w:p>
+            <w:pPr>
+              <w:spacing w:after="0"/>
+              <w:jc w:val="center"/>
+              <w:rPr>
+                <w:rFonts w:ascii="Arial" w:hAnsi="Arial" w:cs="Arial"/>
+                <w:color w:val="auto"/>
+                <w:sz w:val="18"/>
+                <w:szCs w:val="18"/>
+                <w:lang w:eastAsia="es-ES"/>
+              </w:rPr>
+            </w:pPr>
+          </w:p>
+        </w:tc>
+        <w:tc>
+          <w:tcPr>
+            <w:tcW w:w="1312" w:type="dxa"/>
+            <w:shd w:val="clear" w:color="auto" w:fill="999999"/>
+          </w:tcPr>
+          <w:p>
+            <w:pPr>
+              <w:ind w:left="0"/>
+              <w:jc w:val="center"/>
+              <w:rPr>
+                <w:rFonts w:ascii="Arial" w:hAnsi="Arial" w:cs="Arial"/>
+                <w:color w:val="auto"/>
+                <w:sz w:val="18"/>
+                <w:szCs w:val="18"/>
+              </w:rPr>
+            </w:pPr>
+            <w:r>
+              <w:rPr>
+                <w:rFonts w:ascii="Arial" w:hAnsi="Arial" w:cs="Arial"/>
+                <w:color w:val="auto"/>
+                <w:sz w:val="18"/>
+                <w:szCs w:val="18"/>
+              </w:rPr>
+              <w:t xml:space="preserve">  #2</w:t>
+            </w:r>
+          </w:p>
+        </w:tc>
+        <w:tc>
+          <w:tcPr>
+            <w:tcW w:w="1206" w:type="dxa"/>
+          </w:tcPr>
+          <w:p>
+            <w:pPr>
+              <w:spacing w:after="0"/>
+              <w:jc w:val="center"/>
+              <w:rPr>
+                <w:rFonts w:ascii="Arial" w:eastAsia="Times New Roman" w:hAnsi="Arial" w:cs="Arial"/>
+                <w:color w:val="auto"/>
+                <w:sz w:val="18"/>
+                <w:szCs w:val="18"/>
+                <w:lang w:eastAsia="es-ES"/>
+              </w:rPr>
+            </w:pPr>
+            <w:r>
+              <w:rPr>
+                <w:rFonts w:ascii="Arial" w:eastAsia="Times New Roman" w:hAnsi="Arial" w:cs="Arial"/>
+                <w:color w:val="auto"/>
+                <w:sz w:val="18"/>
+                <w:szCs w:val="18"/>
+                <w:lang w:eastAsia="es-ES"/>
+              </w:rPr>
+              <w:t>2</w:t>
+            </w:r>
+          </w:p>
+        </w:tc>
+        <w:tc>
+          <w:tcPr>
+            <w:tcW w:w="1398" w:type="dxa"/>
+            <w:vMerge/>
+            <w:shd w:val="clear" w:color="auto" w:fill="FFFFFF" w:themeFill="background1"/>
+          </w:tcPr>
+          <w:p>
+            <w:pPr>
+              <w:spacing w:after="0"/>
+              <w:jc w:val="center"/>
+              <w:rPr>
+                <w:rFonts w:ascii="Arial" w:eastAsia="Times New Roman" w:hAnsi="Arial" w:cs="Arial"/>
+                <w:color w:val="auto"/>
+                <w:sz w:val="18"/>
+                <w:szCs w:val="18"/>
+                <w:lang w:eastAsia="es-ES"/>
+              </w:rPr>
+            </w:pPr>
+          </w:p>
+        </w:tc>
+        <w:tc>
+          <w:tcPr>
+            <w:tcW w:w="979" w:type="dxa"/>
+            <w:vMerge/>
+            <w:shd w:val="clear" w:color="auto" w:fill="999999"/>
+          </w:tcPr>
+          <w:p>
+            <w:pPr>
+              <w:spacing w:after="0"/>
+              <w:jc w:val="center"/>
+              <w:rPr>
+                <w:rFonts w:ascii="Arial" w:eastAsia="Times New Roman" w:hAnsi="Arial" w:cs="Arial"/>
+                <w:color w:val="auto"/>
+                <w:sz w:val="18"/>
+                <w:szCs w:val="18"/>
+                <w:lang w:eastAsia="es-ES"/>
+              </w:rPr>
+            </w:pPr>
+          </w:p>
+        </w:tc>
+        <w:tc>
+          <w:tcPr>
+            <w:tcW w:w="1567" w:type="dxa"/>
+            <w:vMerge/>
+          </w:tcPr>
+          <w:p>
+            <w:pPr>
+              <w:spacing w:after="0"/>
+              <w:jc w:val="center"/>
+              <w:rPr>
+                <w:rFonts w:ascii="Arial" w:eastAsia="Times New Roman" w:hAnsi="Arial" w:cs="Arial"/>
+                <w:color w:val="auto"/>
+                <w:sz w:val="18"/>
+                <w:szCs w:val="18"/>
+                <w:lang w:eastAsia="es-ES"/>
+              </w:rPr>
+            </w:pPr>
+          </w:p>
+        </w:tc>
+      </w:tr>
+      <w:tr>
+        <w:trPr>
+          <w:trHeight w:val="70"/>
+        </w:trPr>
+        <w:tc>
+          <w:tcPr>
+            <w:tcW w:w="1372" w:type="dxa"/>
+            <w:vMerge/>
+            <w:shd w:val="clear" w:color="auto" w:fill="FFC000"/>
+          </w:tcPr>
+          <w:p>
+            <w:pPr>
+              <w:spacing w:after="0"/>
+              <w:jc w:val="center"/>
+              <w:rPr>
+                <w:rFonts w:ascii="Arial" w:eastAsia="Times New Roman" w:hAnsi="Arial" w:cs="Arial"/>
+                <w:color w:val="auto"/>
+                <w:sz w:val="18"/>
+                <w:szCs w:val="18"/>
+                <w:lang w:eastAsia="es-ES"/>
+              </w:rPr>
+            </w:pPr>
+          </w:p>
+        </w:tc>
+        <w:tc>
+          <w:tcPr>
+            <w:tcW w:w="2264" w:type="dxa"/>
+            <w:vMerge w:val="restart"/>
+            <w:shd w:val="clear" w:color="auto" w:fill="999999"/>
+          </w:tcPr>
+          <w:p>
+            <w:pPr>
+              <w:spacing w:after="0"/>
+              <w:jc w:val="center"/>
+              <w:rPr>
+                <w:rFonts w:ascii="Arial" w:eastAsia="Times New Roman" w:hAnsi="Arial" w:cs="Arial"/>
+                <w:color w:val="auto"/>
+                <w:sz w:val="18"/>
+                <w:szCs w:val="18"/>
+                <w:lang w:eastAsia="es-ES"/>
+              </w:rPr>
+            </w:pPr>
+            <w:r>
+              <w:rPr>
+                <w:rFonts w:ascii="Arial" w:hAnsi="Arial" w:cs="Arial"/>
+                <w:color w:val="auto"/>
+                <w:sz w:val="18"/>
+                <w:szCs w:val="18"/>
+                <w:lang w:eastAsia="es-ES"/>
+              </w:rPr>
+              <w:t>Capa de Negocio</w:t>
+            </w:r>
+          </w:p>
+        </w:tc>
+        <w:tc>
+          <w:tcPr>
+            <w:tcW w:w="1312" w:type="dxa"/>
+            <w:shd w:val="clear" w:color="auto" w:fill="999999"/>
+          </w:tcPr>
+          <w:p>
+            <w:pPr>
+              <w:jc w:val="center"/>
+              <w:rPr>
+                <w:rFonts w:ascii="Arial" w:hAnsi="Arial" w:cs="Arial"/>
+                <w:color w:val="auto"/>
+                <w:sz w:val="18"/>
+                <w:szCs w:val="18"/>
+              </w:rPr>
+            </w:pPr>
+            <w:r>
+              <w:rPr>
+                <w:rFonts w:ascii="Arial" w:hAnsi="Arial" w:cs="Arial"/>
+                <w:color w:val="auto"/>
+                <w:sz w:val="18"/>
+                <w:szCs w:val="18"/>
+              </w:rPr>
+              <w:t>#1</w:t>
+            </w:r>
+          </w:p>
+        </w:tc>
+        <w:tc>
+          <w:tcPr>
+            <w:tcW w:w="1206" w:type="dxa"/>
+          </w:tcPr>
+          <w:p>
+            <w:pPr>
+              <w:spacing w:after="0"/>
+              <w:jc w:val="center"/>
+              <w:rPr>
+                <w:rFonts w:ascii="Arial" w:eastAsia="Times New Roman" w:hAnsi="Arial" w:cs="Arial"/>
+                <w:color w:val="auto"/>
+                <w:sz w:val="18"/>
+                <w:szCs w:val="18"/>
+                <w:lang w:eastAsia="es-ES"/>
+              </w:rPr>
+            </w:pPr>
+            <w:r>
+              <w:rPr>
+                <w:rFonts w:ascii="Arial" w:eastAsia="Times New Roman" w:hAnsi="Arial" w:cs="Arial"/>
+                <w:color w:val="auto"/>
+                <w:sz w:val="18"/>
+                <w:szCs w:val="18"/>
+                <w:lang w:eastAsia="es-ES"/>
+              </w:rPr>
+              <w:t>10</w:t>
+            </w:r>
+          </w:p>
+        </w:tc>
+        <w:tc>
+          <w:tcPr>
+            <w:tcW w:w="1398" w:type="dxa"/>
+            <w:vMerge w:val="restart"/>
+            <w:shd w:val="clear" w:color="auto" w:fill="FFFFFF" w:themeFill="background1"/>
+          </w:tcPr>
+          <w:p>
+            <w:pPr>
+              <w:spacing w:after="0"/>
+              <w:ind w:left="0"/>
+              <w:jc w:val="center"/>
+              <w:rPr>
+                <w:rFonts w:ascii="Arial" w:eastAsia="Times New Roman" w:hAnsi="Arial" w:cs="Arial"/>
+                <w:color w:val="auto"/>
+                <w:sz w:val="18"/>
+                <w:szCs w:val="18"/>
+                <w:lang w:eastAsia="es-ES"/>
+              </w:rPr>
+            </w:pPr>
+            <w:r>
+              <w:rPr>
+                <w:rFonts w:ascii="Arial" w:eastAsia="Times New Roman" w:hAnsi="Arial" w:cs="Arial"/>
+                <w:color w:val="auto"/>
+                <w:sz w:val="18"/>
+                <w:szCs w:val="18"/>
+                <w:lang w:eastAsia="es-ES"/>
+              </w:rPr>
+              <w:t>15</w:t>
+            </w:r>
+          </w:p>
+        </w:tc>
+        <w:tc>
+          <w:tcPr>
+            <w:tcW w:w="979" w:type="dxa"/>
+            <w:vMerge/>
+            <w:shd w:val="clear" w:color="auto" w:fill="999999"/>
+          </w:tcPr>
+          <w:p>
+            <w:pPr>
+              <w:spacing w:after="0"/>
+              <w:jc w:val="center"/>
+              <w:rPr>
+                <w:rFonts w:ascii="Arial" w:eastAsia="Times New Roman" w:hAnsi="Arial" w:cs="Arial"/>
+                <w:color w:val="auto"/>
+                <w:sz w:val="18"/>
+                <w:szCs w:val="18"/>
+                <w:lang w:eastAsia="es-ES"/>
+              </w:rPr>
+            </w:pPr>
+          </w:p>
+        </w:tc>
+        <w:tc>
+          <w:tcPr>
+            <w:tcW w:w="1567" w:type="dxa"/>
+            <w:vMerge/>
+          </w:tcPr>
+          <w:p>
+            <w:pPr>
+              <w:spacing w:after="0"/>
+              <w:jc w:val="center"/>
+              <w:rPr>
+                <w:rFonts w:ascii="Arial" w:eastAsia="Times New Roman" w:hAnsi="Arial" w:cs="Arial"/>
+                <w:color w:val="auto"/>
+                <w:sz w:val="18"/>
+                <w:szCs w:val="18"/>
+                <w:lang w:eastAsia="es-ES"/>
+              </w:rPr>
+            </w:pPr>
+          </w:p>
+        </w:tc>
+      </w:tr>
+      <w:tr>
+        <w:trPr>
+          <w:trHeight w:val="70"/>
+        </w:trPr>
+        <w:tc>
+          <w:tcPr>
+            <w:tcW w:w="1372" w:type="dxa"/>
+            <w:vMerge/>
+            <w:shd w:val="clear" w:color="auto" w:fill="FFC000"/>
+          </w:tcPr>
+          <w:p>
+            <w:pPr>
+              <w:spacing w:after="0"/>
+              <w:jc w:val="center"/>
+              <w:rPr>
+                <w:rFonts w:ascii="Arial" w:eastAsia="Times New Roman" w:hAnsi="Arial" w:cs="Arial"/>
+                <w:color w:val="auto"/>
+                <w:sz w:val="18"/>
+                <w:szCs w:val="18"/>
+                <w:lang w:eastAsia="es-ES"/>
+              </w:rPr>
+            </w:pPr>
+          </w:p>
+        </w:tc>
+        <w:tc>
+          <w:tcPr>
+            <w:tcW w:w="2264" w:type="dxa"/>
+            <w:vMerge/>
+            <w:shd w:val="clear" w:color="auto" w:fill="999999"/>
+          </w:tcPr>
+          <w:p>
+            <w:pPr>
+              <w:spacing w:after="0"/>
+              <w:jc w:val="center"/>
+              <w:rPr>
+                <w:rFonts w:ascii="Arial" w:hAnsi="Arial" w:cs="Arial"/>
+                <w:color w:val="auto"/>
+                <w:sz w:val="18"/>
+                <w:szCs w:val="18"/>
+                <w:lang w:eastAsia="es-ES"/>
+              </w:rPr>
+            </w:pPr>
+          </w:p>
+        </w:tc>
+        <w:tc>
+          <w:tcPr>
+            <w:tcW w:w="1312" w:type="dxa"/>
+            <w:shd w:val="clear" w:color="auto" w:fill="999999"/>
+          </w:tcPr>
+          <w:p>
+            <w:pPr>
+              <w:jc w:val="center"/>
+              <w:rPr>
+                <w:rFonts w:ascii="Arial" w:hAnsi="Arial" w:cs="Arial"/>
+                <w:color w:val="auto"/>
+                <w:sz w:val="18"/>
+                <w:szCs w:val="18"/>
+              </w:rPr>
+            </w:pPr>
+            <w:r>
+              <w:rPr>
+                <w:rFonts w:ascii="Arial" w:hAnsi="Arial" w:cs="Arial"/>
+                <w:color w:val="auto"/>
+                <w:sz w:val="18"/>
+                <w:szCs w:val="18"/>
+              </w:rPr>
+              <w:t>#2</w:t>
+            </w:r>
+          </w:p>
+        </w:tc>
+        <w:tc>
+          <w:tcPr>
+            <w:tcW w:w="1206" w:type="dxa"/>
+          </w:tcPr>
+          <w:p>
+            <w:pPr>
+              <w:spacing w:after="0"/>
+              <w:jc w:val="center"/>
+              <w:rPr>
+                <w:rFonts w:ascii="Arial" w:eastAsia="Times New Roman" w:hAnsi="Arial" w:cs="Arial"/>
+                <w:color w:val="auto"/>
+                <w:sz w:val="18"/>
+                <w:szCs w:val="18"/>
+                <w:lang w:eastAsia="es-ES"/>
+              </w:rPr>
+            </w:pPr>
+            <w:r>
+              <w:rPr>
+                <w:rFonts w:ascii="Arial" w:eastAsia="Times New Roman" w:hAnsi="Arial" w:cs="Arial"/>
+                <w:color w:val="auto"/>
+                <w:sz w:val="18"/>
+                <w:szCs w:val="18"/>
+                <w:lang w:eastAsia="es-ES"/>
+              </w:rPr>
+              <w:t>5</w:t>
+            </w:r>
+          </w:p>
+        </w:tc>
+        <w:tc>
+          <w:tcPr>
+            <w:tcW w:w="1398" w:type="dxa"/>
+            <w:vMerge/>
+            <w:shd w:val="clear" w:color="auto" w:fill="FFFFFF" w:themeFill="background1"/>
+          </w:tcPr>
+          <w:p>
+            <w:pPr>
+              <w:spacing w:after="0"/>
+              <w:jc w:val="center"/>
+              <w:rPr>
+                <w:rFonts w:ascii="Arial" w:eastAsia="Times New Roman" w:hAnsi="Arial" w:cs="Arial"/>
+                <w:color w:val="auto"/>
+                <w:sz w:val="18"/>
+                <w:szCs w:val="18"/>
+                <w:lang w:eastAsia="es-ES"/>
+              </w:rPr>
+            </w:pPr>
+          </w:p>
+        </w:tc>
+        <w:tc>
+          <w:tcPr>
+            <w:tcW w:w="979" w:type="dxa"/>
+            <w:vMerge w:val="restart"/>
+            <w:shd w:val="clear" w:color="auto" w:fill="999999"/>
+          </w:tcPr>
+          <w:p>
+            <w:pPr>
+              <w:spacing w:after="0"/>
+              <w:ind w:left="0"/>
+              <w:jc w:val="center"/>
+              <w:rPr>
+                <w:rFonts w:ascii="Arial" w:eastAsia="Times New Roman" w:hAnsi="Arial" w:cs="Arial"/>
+                <w:color w:val="auto"/>
+                <w:sz w:val="18"/>
+                <w:szCs w:val="18"/>
+                <w:lang w:eastAsia="es-ES"/>
+              </w:rPr>
+            </w:pPr>
+            <w:r>
+              <w:rPr>
+                <w:rFonts w:ascii="Arial" w:eastAsia="Times New Roman" w:hAnsi="Arial" w:cs="Arial"/>
+                <w:color w:val="auto"/>
+                <w:sz w:val="18"/>
+                <w:szCs w:val="18"/>
+                <w:lang w:eastAsia="es-ES"/>
+              </w:rPr>
+              <w:t>#2</w:t>
+            </w:r>
+          </w:p>
+        </w:tc>
+        <w:tc>
+          <w:tcPr>
+            <w:tcW w:w="1567" w:type="dxa"/>
+            <w:vMerge w:val="restart"/>
+          </w:tcPr>
+          <w:p>
+            <w:pPr>
+              <w:spacing w:after="0"/>
+              <w:jc w:val="center"/>
+              <w:rPr>
+                <w:rFonts w:ascii="Arial" w:eastAsia="Times New Roman" w:hAnsi="Arial" w:cs="Arial"/>
+                <w:color w:val="auto"/>
+                <w:sz w:val="18"/>
+                <w:szCs w:val="18"/>
+                <w:lang w:eastAsia="es-ES"/>
+              </w:rPr>
+            </w:pPr>
+            <w:r>
+              <w:rPr>
+                <w:rFonts w:ascii="Arial" w:eastAsia="Times New Roman" w:hAnsi="Arial" w:cs="Arial"/>
+                <w:color w:val="000000"/>
+                <w:sz w:val="18"/>
+                <w:szCs w:val="18"/>
+                <w:lang w:eastAsia="es-ES"/>
+              </w:rPr>
+              <w:t>9</w:t>
+            </w:r>
+          </w:p>
+        </w:tc>
+      </w:tr>
+      <w:tr>
+        <w:trPr>
+          <w:trHeight w:val="70"/>
+        </w:trPr>
+        <w:tc>
+          <w:tcPr>
+            <w:tcW w:w="1372" w:type="dxa"/>
+            <w:vMerge/>
+            <w:shd w:val="clear" w:color="auto" w:fill="FFC000"/>
+          </w:tcPr>
+          <w:p>
+            <w:pPr>
+              <w:spacing w:after="0"/>
+              <w:jc w:val="center"/>
+              <w:rPr>
+                <w:rFonts w:ascii="Arial" w:eastAsia="Times New Roman" w:hAnsi="Arial" w:cs="Arial"/>
+                <w:color w:val="auto"/>
+                <w:sz w:val="18"/>
+                <w:szCs w:val="18"/>
+                <w:lang w:eastAsia="es-ES"/>
+              </w:rPr>
+            </w:pPr>
+          </w:p>
+        </w:tc>
+        <w:tc>
+          <w:tcPr>
+            <w:tcW w:w="2264" w:type="dxa"/>
+            <w:vMerge w:val="restart"/>
+            <w:shd w:val="clear" w:color="auto" w:fill="999999"/>
+          </w:tcPr>
+          <w:p>
+            <w:pPr>
+              <w:spacing w:after="0"/>
+              <w:jc w:val="center"/>
+              <w:rPr>
+                <w:rFonts w:ascii="Arial" w:eastAsia="Times New Roman" w:hAnsi="Arial" w:cs="Arial"/>
+                <w:color w:val="auto"/>
+                <w:sz w:val="18"/>
+                <w:szCs w:val="18"/>
+                <w:lang w:eastAsia="es-ES"/>
+              </w:rPr>
+            </w:pPr>
+            <w:r>
+              <w:rPr>
+                <w:rFonts w:ascii="Arial" w:hAnsi="Arial" w:cs="Arial"/>
+                <w:color w:val="auto"/>
+                <w:sz w:val="18"/>
+                <w:szCs w:val="18"/>
+                <w:lang w:eastAsia="es-ES"/>
+              </w:rPr>
+              <w:t>Capa de Integración</w:t>
+            </w:r>
+          </w:p>
+        </w:tc>
+        <w:tc>
+          <w:tcPr>
+            <w:tcW w:w="1312" w:type="dxa"/>
+            <w:shd w:val="clear" w:color="auto" w:fill="999999"/>
+          </w:tcPr>
+          <w:p>
+            <w:pPr>
+              <w:jc w:val="center"/>
+              <w:rPr>
+                <w:rFonts w:ascii="Arial" w:hAnsi="Arial" w:cs="Arial"/>
+                <w:color w:val="auto"/>
+                <w:sz w:val="18"/>
+                <w:szCs w:val="18"/>
+              </w:rPr>
+            </w:pPr>
+            <w:r>
+              <w:rPr>
+                <w:rFonts w:ascii="Arial" w:hAnsi="Arial" w:cs="Arial"/>
+                <w:color w:val="auto"/>
+                <w:sz w:val="18"/>
+                <w:szCs w:val="18"/>
+              </w:rPr>
+              <w:t>#1</w:t>
+            </w:r>
+          </w:p>
+        </w:tc>
+        <w:tc>
+          <w:tcPr>
+            <w:tcW w:w="1206" w:type="dxa"/>
+          </w:tcPr>
+          <w:p>
+            <w:pPr>
+              <w:spacing w:after="0"/>
+              <w:jc w:val="center"/>
+              <w:rPr>
+                <w:rFonts w:ascii="Arial" w:eastAsia="Times New Roman" w:hAnsi="Arial" w:cs="Arial"/>
+                <w:color w:val="000000"/>
+                <w:sz w:val="18"/>
+                <w:szCs w:val="18"/>
+                <w:lang w:eastAsia="es-ES"/>
+              </w:rPr>
+            </w:pPr>
+            <w:r>
+              <w:rPr>
+                <w:rFonts w:ascii="Arial" w:eastAsia="Times New Roman" w:hAnsi="Arial" w:cs="Arial"/>
+                <w:color w:val="000000"/>
+                <w:sz w:val="18"/>
+                <w:szCs w:val="18"/>
+                <w:lang w:eastAsia="es-ES"/>
+              </w:rPr>
+              <w:t>4</w:t>
+            </w:r>
+          </w:p>
+        </w:tc>
+        <w:tc>
+          <w:tcPr>
+            <w:tcW w:w="1398" w:type="dxa"/>
+            <w:vMerge w:val="restart"/>
+            <w:shd w:val="clear" w:color="auto" w:fill="FFFFFF" w:themeFill="background1"/>
+          </w:tcPr>
+          <w:p>
+            <w:pPr>
+              <w:spacing w:after="0"/>
+              <w:ind w:left="0"/>
+              <w:jc w:val="center"/>
+              <w:rPr>
+                <w:rFonts w:ascii="Arial" w:eastAsia="Times New Roman" w:hAnsi="Arial" w:cs="Arial"/>
+                <w:color w:val="000000"/>
+                <w:sz w:val="18"/>
+                <w:szCs w:val="18"/>
+                <w:lang w:eastAsia="es-ES"/>
+              </w:rPr>
+            </w:pPr>
+            <w:r>
+              <w:rPr>
+                <w:rFonts w:ascii="Arial" w:eastAsia="Times New Roman" w:hAnsi="Arial" w:cs="Arial"/>
+                <w:color w:val="000000"/>
+                <w:sz w:val="18"/>
+                <w:szCs w:val="18"/>
+                <w:lang w:eastAsia="es-ES"/>
+              </w:rPr>
+              <w:t>6</w:t>
+            </w:r>
+          </w:p>
+        </w:tc>
+        <w:tc>
+          <w:tcPr>
+            <w:tcW w:w="979" w:type="dxa"/>
+            <w:vMerge/>
+            <w:shd w:val="clear" w:color="auto" w:fill="999999"/>
+          </w:tcPr>
+          <w:p>
+            <w:pPr>
+              <w:spacing w:after="0"/>
+              <w:jc w:val="center"/>
+              <w:rPr>
+                <w:rFonts w:ascii="Arial" w:eastAsia="Times New Roman" w:hAnsi="Arial" w:cs="Arial"/>
+                <w:color w:val="000000"/>
+                <w:sz w:val="18"/>
+                <w:szCs w:val="18"/>
+                <w:lang w:eastAsia="es-ES"/>
+              </w:rPr>
+            </w:pPr>
+          </w:p>
+        </w:tc>
+        <w:tc>
+          <w:tcPr>
+            <w:tcW w:w="1567" w:type="dxa"/>
+            <w:vMerge/>
+          </w:tcPr>
+          <w:p>
+            <w:pPr>
+              <w:spacing w:after="0"/>
+              <w:jc w:val="center"/>
+              <w:rPr>
+                <w:rFonts w:ascii="Arial" w:eastAsia="Times New Roman" w:hAnsi="Arial" w:cs="Arial"/>
+                <w:color w:val="000000"/>
+                <w:sz w:val="18"/>
+                <w:szCs w:val="18"/>
+                <w:lang w:eastAsia="es-ES"/>
+              </w:rPr>
+            </w:pPr>
+          </w:p>
+        </w:tc>
+      </w:tr>
+      <w:tr>
+        <w:trPr>
+          <w:trHeight w:val="70"/>
+        </w:trPr>
+        <w:tc>
+          <w:tcPr>
+            <w:tcW w:w="1372" w:type="dxa"/>
+            <w:vMerge/>
+            <w:shd w:val="clear" w:color="auto" w:fill="FFC000"/>
+          </w:tcPr>
+          <w:p>
+            <w:pPr>
+              <w:spacing w:after="0"/>
+              <w:jc w:val="center"/>
+              <w:rPr>
+                <w:rFonts w:ascii="Arial" w:hAnsi="Arial" w:cs="Arial"/>
+                <w:color w:val="auto"/>
+                <w:sz w:val="18"/>
+                <w:szCs w:val="18"/>
+                <w:lang w:eastAsia="es-ES"/>
+              </w:rPr>
+            </w:pPr>
+          </w:p>
+        </w:tc>
+        <w:tc>
+          <w:tcPr>
+            <w:tcW w:w="2264" w:type="dxa"/>
+            <w:vMerge/>
+            <w:shd w:val="clear" w:color="auto" w:fill="999999"/>
+          </w:tcPr>
+          <w:p>
+            <w:pPr>
+              <w:spacing w:after="0"/>
+              <w:jc w:val="center"/>
+              <w:rPr>
+                <w:rFonts w:ascii="Arial" w:hAnsi="Arial" w:cs="Arial"/>
+                <w:color w:val="auto"/>
+                <w:sz w:val="18"/>
+                <w:szCs w:val="18"/>
+                <w:lang w:eastAsia="es-ES"/>
+              </w:rPr>
+            </w:pPr>
+          </w:p>
+        </w:tc>
+        <w:tc>
+          <w:tcPr>
+            <w:tcW w:w="1312" w:type="dxa"/>
+            <w:shd w:val="clear" w:color="auto" w:fill="999999"/>
+          </w:tcPr>
+          <w:p>
+            <w:pPr>
+              <w:jc w:val="center"/>
+              <w:rPr>
+                <w:rFonts w:ascii="Arial" w:hAnsi="Arial" w:cs="Arial"/>
+                <w:color w:val="auto"/>
+                <w:sz w:val="18"/>
+                <w:szCs w:val="18"/>
+              </w:rPr>
+            </w:pPr>
+            <w:r>
+              <w:rPr>
+                <w:rFonts w:ascii="Arial" w:hAnsi="Arial" w:cs="Arial"/>
+                <w:color w:val="auto"/>
+                <w:sz w:val="18"/>
+                <w:szCs w:val="18"/>
+              </w:rPr>
+              <w:t>#2</w:t>
+            </w:r>
+          </w:p>
+        </w:tc>
+        <w:tc>
+          <w:tcPr>
+            <w:tcW w:w="1206" w:type="dxa"/>
+          </w:tcPr>
+          <w:p>
+            <w:pPr>
+              <w:spacing w:after="0"/>
+              <w:jc w:val="center"/>
+              <w:rPr>
+                <w:rFonts w:ascii="Arial" w:eastAsia="Times New Roman" w:hAnsi="Arial" w:cs="Arial"/>
+                <w:color w:val="auto"/>
+                <w:sz w:val="18"/>
+                <w:szCs w:val="18"/>
+                <w:lang w:eastAsia="es-ES"/>
+              </w:rPr>
+            </w:pPr>
+            <w:r>
+              <w:rPr>
+                <w:rFonts w:ascii="Arial" w:eastAsia="Times New Roman" w:hAnsi="Arial" w:cs="Arial"/>
+                <w:color w:val="auto"/>
+                <w:sz w:val="18"/>
+                <w:szCs w:val="18"/>
+                <w:lang w:eastAsia="es-ES"/>
+              </w:rPr>
+              <w:t>2</w:t>
+            </w:r>
+          </w:p>
+        </w:tc>
+        <w:tc>
+          <w:tcPr>
+            <w:tcW w:w="1398" w:type="dxa"/>
+            <w:vMerge/>
+            <w:shd w:val="clear" w:color="auto" w:fill="FFFFFF" w:themeFill="background1"/>
+          </w:tcPr>
+          <w:p>
+            <w:pPr>
+              <w:spacing w:after="0"/>
+              <w:jc w:val="center"/>
+              <w:rPr>
+                <w:rFonts w:ascii="Arial" w:eastAsia="Times New Roman" w:hAnsi="Arial" w:cs="Arial"/>
+                <w:color w:val="auto"/>
+                <w:sz w:val="18"/>
+                <w:szCs w:val="18"/>
+                <w:lang w:eastAsia="es-ES"/>
+              </w:rPr>
+            </w:pPr>
+          </w:p>
+        </w:tc>
+        <w:tc>
+          <w:tcPr>
+            <w:tcW w:w="979" w:type="dxa"/>
+            <w:vMerge/>
+            <w:shd w:val="clear" w:color="auto" w:fill="999999"/>
+          </w:tcPr>
+          <w:p>
+            <w:pPr>
+              <w:spacing w:after="0"/>
+              <w:jc w:val="center"/>
+              <w:rPr>
+                <w:rFonts w:ascii="Arial" w:eastAsia="Times New Roman" w:hAnsi="Arial" w:cs="Arial"/>
+                <w:color w:val="auto"/>
+                <w:sz w:val="18"/>
+                <w:szCs w:val="18"/>
+                <w:lang w:eastAsia="es-ES"/>
+              </w:rPr>
+            </w:pPr>
+          </w:p>
+        </w:tc>
+        <w:tc>
+          <w:tcPr>
+            <w:tcW w:w="1567" w:type="dxa"/>
+            <w:vMerge/>
+          </w:tcPr>
+          <w:p>
+            <w:pPr>
+              <w:spacing w:after="0"/>
+              <w:jc w:val="center"/>
+              <w:rPr>
+                <w:rFonts w:ascii="Arial" w:eastAsia="Times New Roman" w:hAnsi="Arial" w:cs="Arial"/>
+                <w:color w:val="auto"/>
+                <w:sz w:val="18"/>
+                <w:szCs w:val="18"/>
+                <w:lang w:eastAsia="es-ES"/>
+              </w:rPr>
+            </w:pPr>
+          </w:p>
+        </w:tc>
+      </w:tr>
+      <w:tr>
+        <w:trPr>
+          <w:trHeight w:val="20"/>
+        </w:trPr>
+        <w:tc>
+          <w:tcPr>
+            <w:tcW w:w="1372" w:type="dxa"/>
+            <w:vMerge w:val="restart"/>
+            <w:shd w:val="clear" w:color="auto" w:fill="FFC000"/>
+            <w:hideMark/>
+          </w:tcPr>
+          <w:p>
+            <w:pPr>
+              <w:spacing w:after="0"/>
+              <w:jc w:val="left"/>
+              <w:rPr>
+                <w:rFonts w:ascii="Arial" w:eastAsia="Times New Roman" w:hAnsi="Arial" w:cs="Arial"/>
+                <w:color w:val="auto"/>
+                <w:sz w:val="18"/>
+                <w:szCs w:val="18"/>
+                <w:lang w:eastAsia="es-ES"/>
+              </w:rPr>
+            </w:pPr>
+            <w:r>
+              <w:rPr>
+                <w:rFonts w:ascii="Arial" w:hAnsi="Arial" w:cs="Arial"/>
+                <w:color w:val="auto"/>
+                <w:sz w:val="18"/>
+                <w:szCs w:val="18"/>
+                <w:lang w:eastAsia="es-ES"/>
+              </w:rPr>
+              <w:t>Subsistema 2 Empleados</w:t>
+            </w:r>
+          </w:p>
+        </w:tc>
+        <w:tc>
+          <w:tcPr>
+            <w:tcW w:w="2264" w:type="dxa"/>
+            <w:vMerge w:val="restart"/>
+            <w:shd w:val="clear" w:color="auto" w:fill="949494" w:themeFill="accent6" w:themeFillTint="99"/>
+            <w:hideMark/>
+          </w:tcPr>
+          <w:p>
+            <w:pPr>
+              <w:spacing w:after="0"/>
+              <w:jc w:val="center"/>
+              <w:rPr>
+                <w:rFonts w:ascii="Arial" w:eastAsia="Times New Roman" w:hAnsi="Arial" w:cs="Arial"/>
+                <w:color w:val="auto"/>
+                <w:sz w:val="18"/>
+                <w:szCs w:val="18"/>
+                <w:lang w:eastAsia="es-ES"/>
+              </w:rPr>
+            </w:pPr>
+            <w:r>
+              <w:rPr>
+                <w:rFonts w:ascii="Arial" w:hAnsi="Arial" w:cs="Arial"/>
+                <w:color w:val="auto"/>
+                <w:sz w:val="18"/>
+                <w:szCs w:val="18"/>
+                <w:lang w:eastAsia="es-ES"/>
+              </w:rPr>
+              <w:t>Capa de Presentación</w:t>
+            </w:r>
+          </w:p>
+        </w:tc>
+        <w:tc>
+          <w:tcPr>
+            <w:tcW w:w="1312" w:type="dxa"/>
+            <w:shd w:val="clear" w:color="auto" w:fill="949494" w:themeFill="accent6" w:themeFillTint="99"/>
+          </w:tcPr>
+          <w:p>
+            <w:pPr>
+              <w:jc w:val="center"/>
+              <w:rPr>
+                <w:rFonts w:ascii="Arial" w:hAnsi="Arial" w:cs="Arial"/>
+                <w:b/>
+                <w:color w:val="auto"/>
+                <w:sz w:val="18"/>
+                <w:szCs w:val="18"/>
+              </w:rPr>
+            </w:pPr>
+            <w:r>
+              <w:rPr>
+                <w:rFonts w:ascii="Arial" w:hAnsi="Arial" w:cs="Arial"/>
+                <w:color w:val="auto"/>
+                <w:sz w:val="18"/>
+                <w:szCs w:val="18"/>
+              </w:rPr>
+              <w:t>#1</w:t>
+            </w:r>
+          </w:p>
+        </w:tc>
+        <w:tc>
+          <w:tcPr>
+            <w:tcW w:w="1206" w:type="dxa"/>
+          </w:tcPr>
+          <w:p>
+            <w:pPr>
+              <w:spacing w:after="0"/>
+              <w:jc w:val="center"/>
+              <w:rPr>
+                <w:rFonts w:ascii="Arial" w:eastAsia="Times New Roman" w:hAnsi="Arial" w:cs="Arial"/>
+                <w:color w:val="auto"/>
+                <w:sz w:val="18"/>
+                <w:szCs w:val="18"/>
+                <w:lang w:eastAsia="es-ES"/>
+              </w:rPr>
+            </w:pPr>
+            <w:r>
+              <w:rPr>
+                <w:rFonts w:ascii="Arial" w:eastAsia="Times New Roman" w:hAnsi="Arial" w:cs="Arial"/>
+                <w:color w:val="auto"/>
+                <w:sz w:val="18"/>
+                <w:szCs w:val="18"/>
+                <w:lang w:eastAsia="es-ES"/>
+              </w:rPr>
+              <w:t>11</w:t>
+            </w:r>
+          </w:p>
+        </w:tc>
+        <w:tc>
+          <w:tcPr>
+            <w:tcW w:w="1398" w:type="dxa"/>
+            <w:vMerge w:val="restart"/>
+          </w:tcPr>
+          <w:p>
+            <w:pPr>
+              <w:spacing w:after="0"/>
+              <w:jc w:val="center"/>
+              <w:rPr>
+                <w:rFonts w:ascii="Arial" w:eastAsia="Times New Roman" w:hAnsi="Arial" w:cs="Arial"/>
+                <w:color w:val="auto"/>
+                <w:sz w:val="18"/>
+                <w:szCs w:val="18"/>
+                <w:lang w:eastAsia="es-ES"/>
+              </w:rPr>
+            </w:pPr>
+            <w:r>
+              <w:rPr>
+                <w:rFonts w:ascii="Arial" w:eastAsia="Times New Roman" w:hAnsi="Arial" w:cs="Arial"/>
+                <w:color w:val="auto"/>
+                <w:sz w:val="18"/>
+                <w:szCs w:val="18"/>
+                <w:lang w:eastAsia="es-ES"/>
+              </w:rPr>
+              <w:t>19</w:t>
+            </w:r>
+          </w:p>
+        </w:tc>
+        <w:tc>
+          <w:tcPr>
+            <w:tcW w:w="979" w:type="dxa"/>
+            <w:vMerge w:val="restart"/>
+            <w:shd w:val="clear" w:color="auto" w:fill="949494" w:themeFill="accent6" w:themeFillTint="99"/>
+          </w:tcPr>
+          <w:p>
+            <w:pPr>
+              <w:spacing w:after="0"/>
+              <w:jc w:val="center"/>
+              <w:rPr>
+                <w:rFonts w:ascii="Arial" w:eastAsia="Times New Roman" w:hAnsi="Arial" w:cs="Arial"/>
+                <w:color w:val="auto"/>
+                <w:sz w:val="18"/>
+                <w:szCs w:val="18"/>
+                <w:lang w:eastAsia="es-ES"/>
+              </w:rPr>
+            </w:pPr>
+            <w:r>
+              <w:rPr>
+                <w:rFonts w:ascii="Arial" w:eastAsia="Times New Roman" w:hAnsi="Arial" w:cs="Arial"/>
+                <w:color w:val="auto"/>
+                <w:sz w:val="18"/>
+                <w:szCs w:val="18"/>
+                <w:lang w:eastAsia="es-ES"/>
+              </w:rPr>
+              <w:t>#1</w:t>
+            </w:r>
+          </w:p>
+        </w:tc>
+        <w:tc>
+          <w:tcPr>
+            <w:tcW w:w="1567" w:type="dxa"/>
+            <w:vMerge w:val="restart"/>
+          </w:tcPr>
+          <w:p>
+            <w:pPr>
+              <w:spacing w:after="0"/>
+              <w:jc w:val="center"/>
+              <w:rPr>
+                <w:rFonts w:ascii="Arial" w:eastAsia="Times New Roman" w:hAnsi="Arial" w:cs="Arial"/>
+                <w:color w:val="auto"/>
+                <w:sz w:val="18"/>
+                <w:szCs w:val="18"/>
+                <w:lang w:eastAsia="es-ES"/>
+              </w:rPr>
+            </w:pPr>
+            <w:r>
+              <w:rPr>
+                <w:rFonts w:ascii="Arial" w:eastAsia="Times New Roman" w:hAnsi="Arial" w:cs="Arial"/>
+                <w:color w:val="auto"/>
+                <w:sz w:val="18"/>
+                <w:szCs w:val="18"/>
+                <w:lang w:eastAsia="es-ES"/>
+              </w:rPr>
+              <w:t>31</w:t>
+            </w:r>
+          </w:p>
+        </w:tc>
+      </w:tr>
+      <w:tr>
+        <w:trPr>
+          <w:trHeight w:val="20"/>
+        </w:trPr>
+        <w:tc>
+          <w:tcPr>
+            <w:tcW w:w="1372" w:type="dxa"/>
+            <w:vMerge/>
+            <w:shd w:val="clear" w:color="auto" w:fill="FFC000"/>
+          </w:tcPr>
+          <w:p>
+            <w:pPr>
+              <w:spacing w:after="0"/>
+              <w:jc w:val="left"/>
+              <w:rPr>
+                <w:rFonts w:ascii="Arial" w:hAnsi="Arial" w:cs="Arial"/>
+                <w:color w:val="auto"/>
+                <w:sz w:val="18"/>
+                <w:szCs w:val="18"/>
+                <w:lang w:eastAsia="es-ES"/>
+              </w:rPr>
+            </w:pPr>
+          </w:p>
+        </w:tc>
+        <w:tc>
+          <w:tcPr>
+            <w:tcW w:w="2264" w:type="dxa"/>
+            <w:vMerge/>
+            <w:shd w:val="clear" w:color="auto" w:fill="949494" w:themeFill="accent6" w:themeFillTint="99"/>
+          </w:tcPr>
+          <w:p>
+            <w:pPr>
+              <w:spacing w:after="0"/>
+              <w:jc w:val="center"/>
+              <w:rPr>
+                <w:rFonts w:ascii="Arial" w:hAnsi="Arial" w:cs="Arial"/>
+                <w:color w:val="auto"/>
+                <w:sz w:val="18"/>
+                <w:szCs w:val="18"/>
+                <w:lang w:eastAsia="es-ES"/>
+              </w:rPr>
+            </w:pPr>
+          </w:p>
+        </w:tc>
+        <w:tc>
+          <w:tcPr>
+            <w:tcW w:w="1312" w:type="dxa"/>
+            <w:shd w:val="clear" w:color="auto" w:fill="949494" w:themeFill="accent6" w:themeFillTint="99"/>
+          </w:tcPr>
+          <w:p>
+            <w:pPr>
+              <w:jc w:val="center"/>
+              <w:rPr>
+                <w:rFonts w:ascii="Arial" w:hAnsi="Arial" w:cs="Arial"/>
+                <w:color w:val="auto"/>
+                <w:sz w:val="18"/>
+                <w:szCs w:val="18"/>
+              </w:rPr>
+            </w:pPr>
+            <w:r>
+              <w:rPr>
+                <w:rFonts w:ascii="Arial" w:hAnsi="Arial" w:cs="Arial"/>
+                <w:color w:val="auto"/>
+                <w:sz w:val="18"/>
+                <w:szCs w:val="18"/>
+              </w:rPr>
+              <w:t>#2</w:t>
+            </w:r>
+          </w:p>
+        </w:tc>
+        <w:tc>
+          <w:tcPr>
+            <w:tcW w:w="1206" w:type="dxa"/>
+          </w:tcPr>
+          <w:p>
+            <w:pPr>
+              <w:spacing w:after="0"/>
+              <w:jc w:val="center"/>
+              <w:rPr>
+                <w:rFonts w:ascii="Arial" w:eastAsia="Times New Roman" w:hAnsi="Arial" w:cs="Arial"/>
+                <w:color w:val="auto"/>
+                <w:sz w:val="18"/>
+                <w:szCs w:val="18"/>
+                <w:lang w:eastAsia="es-ES"/>
+              </w:rPr>
+            </w:pPr>
+            <w:r>
+              <w:rPr>
+                <w:rFonts w:ascii="Arial" w:eastAsia="Times New Roman" w:hAnsi="Arial" w:cs="Arial"/>
+                <w:color w:val="auto"/>
+                <w:sz w:val="18"/>
+                <w:szCs w:val="18"/>
+                <w:lang w:eastAsia="es-ES"/>
+              </w:rPr>
+              <w:t>8</w:t>
+            </w:r>
+          </w:p>
+        </w:tc>
+        <w:tc>
+          <w:tcPr>
+            <w:tcW w:w="1398" w:type="dxa"/>
+            <w:vMerge/>
+          </w:tcPr>
+          <w:p>
+            <w:pPr>
+              <w:spacing w:after="0"/>
+              <w:jc w:val="center"/>
+              <w:rPr>
+                <w:rFonts w:ascii="Arial" w:eastAsia="Times New Roman" w:hAnsi="Arial" w:cs="Arial"/>
+                <w:color w:val="auto"/>
+                <w:sz w:val="18"/>
+                <w:szCs w:val="18"/>
+                <w:lang w:eastAsia="es-ES"/>
+              </w:rPr>
+            </w:pPr>
+          </w:p>
+        </w:tc>
+        <w:tc>
+          <w:tcPr>
+            <w:tcW w:w="979" w:type="dxa"/>
+            <w:vMerge/>
+            <w:shd w:val="clear" w:color="auto" w:fill="949494" w:themeFill="accent6" w:themeFillTint="99"/>
+          </w:tcPr>
+          <w:p>
+            <w:pPr>
+              <w:spacing w:after="0"/>
+              <w:jc w:val="center"/>
+              <w:rPr>
+                <w:rFonts w:ascii="Arial" w:eastAsia="Times New Roman" w:hAnsi="Arial" w:cs="Arial"/>
+                <w:color w:val="auto"/>
+                <w:sz w:val="18"/>
+                <w:szCs w:val="18"/>
+                <w:lang w:eastAsia="es-ES"/>
+              </w:rPr>
+            </w:pPr>
+          </w:p>
+        </w:tc>
+        <w:tc>
+          <w:tcPr>
+            <w:tcW w:w="1567" w:type="dxa"/>
+            <w:vMerge/>
+          </w:tcPr>
+          <w:p>
+            <w:pPr>
+              <w:spacing w:after="0"/>
+              <w:jc w:val="center"/>
+              <w:rPr>
+                <w:rFonts w:ascii="Arial" w:eastAsia="Times New Roman" w:hAnsi="Arial" w:cs="Arial"/>
+                <w:color w:val="auto"/>
+                <w:sz w:val="18"/>
+                <w:szCs w:val="18"/>
+                <w:lang w:eastAsia="es-ES"/>
+              </w:rPr>
+            </w:pPr>
+          </w:p>
+        </w:tc>
+      </w:tr>
+      <w:tr>
+        <w:trPr>
+          <w:trHeight w:val="285"/>
+        </w:trPr>
+        <w:tc>
+          <w:tcPr>
+            <w:tcW w:w="1372" w:type="dxa"/>
+            <w:vMerge/>
+            <w:shd w:val="clear" w:color="auto" w:fill="FFC000"/>
+            <w:hideMark/>
+          </w:tcPr>
+          <w:p>
+            <w:pPr>
+              <w:spacing w:after="0"/>
+              <w:jc w:val="left"/>
+              <w:rPr>
+                <w:rFonts w:ascii="Arial" w:eastAsia="Times New Roman" w:hAnsi="Arial" w:cs="Arial"/>
+                <w:color w:val="auto"/>
+                <w:sz w:val="18"/>
+                <w:szCs w:val="18"/>
+                <w:lang w:eastAsia="es-ES"/>
+              </w:rPr>
+            </w:pPr>
+          </w:p>
+        </w:tc>
+        <w:tc>
+          <w:tcPr>
+            <w:tcW w:w="2264" w:type="dxa"/>
+            <w:vMerge w:val="restart"/>
+            <w:shd w:val="clear" w:color="auto" w:fill="949494" w:themeFill="accent6" w:themeFillTint="99"/>
+            <w:hideMark/>
+          </w:tcPr>
+          <w:p>
+            <w:pPr>
+              <w:spacing w:after="0"/>
+              <w:jc w:val="center"/>
+              <w:rPr>
+                <w:rFonts w:ascii="Arial" w:eastAsia="Times New Roman" w:hAnsi="Arial" w:cs="Arial"/>
+                <w:color w:val="auto"/>
+                <w:sz w:val="18"/>
+                <w:szCs w:val="18"/>
+                <w:lang w:eastAsia="es-ES"/>
+              </w:rPr>
+            </w:pPr>
+            <w:r>
+              <w:rPr>
+                <w:rFonts w:ascii="Arial" w:hAnsi="Arial" w:cs="Arial"/>
+                <w:color w:val="auto"/>
+                <w:sz w:val="18"/>
+                <w:szCs w:val="18"/>
+                <w:lang w:eastAsia="es-ES"/>
+              </w:rPr>
+              <w:t>Capa de Negocio</w:t>
+            </w:r>
+          </w:p>
+        </w:tc>
+        <w:tc>
+          <w:tcPr>
+            <w:tcW w:w="1312" w:type="dxa"/>
+            <w:shd w:val="clear" w:color="auto" w:fill="949494" w:themeFill="accent6" w:themeFillTint="99"/>
+          </w:tcPr>
+          <w:p>
+            <w:pPr>
+              <w:jc w:val="center"/>
+              <w:rPr>
+                <w:rFonts w:ascii="Arial" w:hAnsi="Arial" w:cs="Arial"/>
+                <w:color w:val="auto"/>
+                <w:sz w:val="18"/>
+                <w:szCs w:val="18"/>
+              </w:rPr>
+            </w:pPr>
+            <w:r>
+              <w:rPr>
+                <w:rFonts w:ascii="Arial" w:hAnsi="Arial" w:cs="Arial"/>
+                <w:color w:val="auto"/>
+                <w:sz w:val="18"/>
+                <w:szCs w:val="18"/>
+              </w:rPr>
+              <w:t>#1</w:t>
+            </w:r>
+          </w:p>
+        </w:tc>
+        <w:tc>
+          <w:tcPr>
+            <w:tcW w:w="1206" w:type="dxa"/>
+          </w:tcPr>
+          <w:p>
+            <w:pPr>
+              <w:spacing w:after="0"/>
+              <w:jc w:val="center"/>
+              <w:rPr>
+                <w:rFonts w:ascii="Arial" w:eastAsia="Times New Roman" w:hAnsi="Arial" w:cs="Arial"/>
+                <w:color w:val="auto"/>
+                <w:sz w:val="18"/>
+                <w:szCs w:val="18"/>
+                <w:lang w:eastAsia="es-ES"/>
+              </w:rPr>
+            </w:pPr>
+            <w:r>
+              <w:rPr>
+                <w:rFonts w:ascii="Arial" w:eastAsia="Times New Roman" w:hAnsi="Arial" w:cs="Arial"/>
+                <w:color w:val="auto"/>
+                <w:sz w:val="18"/>
+                <w:szCs w:val="18"/>
+                <w:lang w:eastAsia="es-ES"/>
+              </w:rPr>
+              <w:t>13</w:t>
+            </w:r>
+          </w:p>
+        </w:tc>
+        <w:tc>
+          <w:tcPr>
+            <w:tcW w:w="1398" w:type="dxa"/>
+            <w:vMerge w:val="restart"/>
+          </w:tcPr>
+          <w:p>
+            <w:pPr>
+              <w:spacing w:after="0"/>
+              <w:jc w:val="center"/>
+              <w:rPr>
+                <w:rFonts w:ascii="Arial" w:eastAsia="Times New Roman" w:hAnsi="Arial" w:cs="Arial"/>
+                <w:color w:val="auto"/>
+                <w:sz w:val="18"/>
+                <w:szCs w:val="18"/>
+                <w:lang w:eastAsia="es-ES"/>
+              </w:rPr>
+            </w:pPr>
+            <w:r>
+              <w:rPr>
+                <w:rFonts w:ascii="Arial" w:eastAsia="Times New Roman" w:hAnsi="Arial" w:cs="Arial"/>
+                <w:color w:val="auto"/>
+                <w:sz w:val="18"/>
+                <w:szCs w:val="18"/>
+                <w:lang w:eastAsia="es-ES"/>
+              </w:rPr>
+              <w:t>20</w:t>
+            </w:r>
+          </w:p>
+        </w:tc>
+        <w:tc>
+          <w:tcPr>
+            <w:tcW w:w="979" w:type="dxa"/>
+            <w:vMerge/>
+            <w:shd w:val="clear" w:color="auto" w:fill="949494" w:themeFill="accent6" w:themeFillTint="99"/>
+          </w:tcPr>
+          <w:p>
+            <w:pPr>
+              <w:spacing w:after="0"/>
+              <w:jc w:val="center"/>
+              <w:rPr>
+                <w:rFonts w:ascii="Arial" w:eastAsia="Times New Roman" w:hAnsi="Arial" w:cs="Arial"/>
+                <w:color w:val="auto"/>
+                <w:sz w:val="18"/>
+                <w:szCs w:val="18"/>
+                <w:lang w:eastAsia="es-ES"/>
+              </w:rPr>
+            </w:pPr>
+          </w:p>
+        </w:tc>
+        <w:tc>
+          <w:tcPr>
+            <w:tcW w:w="1567" w:type="dxa"/>
+            <w:vMerge/>
+          </w:tcPr>
+          <w:p>
+            <w:pPr>
+              <w:spacing w:after="0"/>
+              <w:jc w:val="center"/>
+              <w:rPr>
+                <w:rFonts w:ascii="Arial" w:eastAsia="Times New Roman" w:hAnsi="Arial" w:cs="Arial"/>
+                <w:color w:val="auto"/>
+                <w:sz w:val="18"/>
+                <w:szCs w:val="18"/>
+                <w:lang w:eastAsia="es-ES"/>
+              </w:rPr>
+            </w:pPr>
+          </w:p>
+        </w:tc>
+      </w:tr>
+      <w:tr>
+        <w:trPr>
+          <w:trHeight w:val="285"/>
+        </w:trPr>
+        <w:tc>
+          <w:tcPr>
+            <w:tcW w:w="1372" w:type="dxa"/>
+            <w:vMerge/>
+            <w:shd w:val="clear" w:color="auto" w:fill="FFC000"/>
+          </w:tcPr>
+          <w:p>
+            <w:pPr>
+              <w:spacing w:after="0"/>
+              <w:jc w:val="left"/>
+              <w:rPr>
+                <w:rFonts w:ascii="Arial" w:eastAsia="Times New Roman" w:hAnsi="Arial" w:cs="Arial"/>
+                <w:color w:val="auto"/>
+                <w:sz w:val="18"/>
+                <w:szCs w:val="18"/>
+                <w:lang w:eastAsia="es-ES"/>
+              </w:rPr>
+            </w:pPr>
+          </w:p>
+        </w:tc>
+        <w:tc>
+          <w:tcPr>
+            <w:tcW w:w="2264" w:type="dxa"/>
+            <w:vMerge/>
+            <w:shd w:val="clear" w:color="auto" w:fill="949494" w:themeFill="accent6" w:themeFillTint="99"/>
+          </w:tcPr>
+          <w:p>
+            <w:pPr>
+              <w:spacing w:after="0"/>
+              <w:jc w:val="center"/>
+              <w:rPr>
+                <w:rFonts w:ascii="Arial" w:hAnsi="Arial" w:cs="Arial"/>
+                <w:color w:val="auto"/>
+                <w:sz w:val="18"/>
+                <w:szCs w:val="18"/>
+                <w:lang w:eastAsia="es-ES"/>
+              </w:rPr>
+            </w:pPr>
+          </w:p>
+        </w:tc>
+        <w:tc>
+          <w:tcPr>
+            <w:tcW w:w="1312" w:type="dxa"/>
+            <w:shd w:val="clear" w:color="auto" w:fill="949494" w:themeFill="accent6" w:themeFillTint="99"/>
+          </w:tcPr>
+          <w:p>
+            <w:pPr>
+              <w:jc w:val="center"/>
+              <w:rPr>
+                <w:rFonts w:ascii="Arial" w:hAnsi="Arial" w:cs="Arial"/>
+                <w:color w:val="auto"/>
+                <w:sz w:val="18"/>
+                <w:szCs w:val="18"/>
+              </w:rPr>
+            </w:pPr>
+            <w:r>
+              <w:rPr>
+                <w:rFonts w:ascii="Arial" w:hAnsi="Arial" w:cs="Arial"/>
+                <w:color w:val="auto"/>
+                <w:sz w:val="18"/>
+                <w:szCs w:val="18"/>
+              </w:rPr>
+              <w:t>#2</w:t>
+            </w:r>
+          </w:p>
+        </w:tc>
+        <w:tc>
+          <w:tcPr>
+            <w:tcW w:w="1206" w:type="dxa"/>
+          </w:tcPr>
+          <w:p>
+            <w:pPr>
+              <w:spacing w:after="0"/>
+              <w:jc w:val="center"/>
+              <w:rPr>
+                <w:rFonts w:ascii="Arial" w:eastAsia="Times New Roman" w:hAnsi="Arial" w:cs="Arial"/>
+                <w:color w:val="auto"/>
+                <w:sz w:val="18"/>
+                <w:szCs w:val="18"/>
+                <w:lang w:eastAsia="es-ES"/>
+              </w:rPr>
+            </w:pPr>
+            <w:r>
+              <w:rPr>
+                <w:rFonts w:ascii="Arial" w:eastAsia="Times New Roman" w:hAnsi="Arial" w:cs="Arial"/>
+                <w:color w:val="auto"/>
+                <w:sz w:val="18"/>
+                <w:szCs w:val="18"/>
+                <w:lang w:eastAsia="es-ES"/>
+              </w:rPr>
+              <w:t>7</w:t>
+            </w:r>
+          </w:p>
+        </w:tc>
+        <w:tc>
+          <w:tcPr>
+            <w:tcW w:w="1398" w:type="dxa"/>
+            <w:vMerge/>
+          </w:tcPr>
+          <w:p>
+            <w:pPr>
+              <w:spacing w:after="0"/>
+              <w:jc w:val="center"/>
+              <w:rPr>
+                <w:rFonts w:ascii="Arial" w:eastAsia="Times New Roman" w:hAnsi="Arial" w:cs="Arial"/>
+                <w:color w:val="auto"/>
+                <w:sz w:val="18"/>
+                <w:szCs w:val="18"/>
+                <w:lang w:eastAsia="es-ES"/>
+              </w:rPr>
+            </w:pPr>
+          </w:p>
+        </w:tc>
+        <w:tc>
+          <w:tcPr>
+            <w:tcW w:w="979" w:type="dxa"/>
+            <w:vMerge w:val="restart"/>
+            <w:shd w:val="clear" w:color="auto" w:fill="949494" w:themeFill="accent6" w:themeFillTint="99"/>
+          </w:tcPr>
+          <w:p>
+            <w:pPr>
+              <w:spacing w:after="0"/>
+              <w:jc w:val="center"/>
+              <w:rPr>
+                <w:rFonts w:ascii="Arial" w:eastAsia="Times New Roman" w:hAnsi="Arial" w:cs="Arial"/>
+                <w:color w:val="auto"/>
+                <w:sz w:val="18"/>
+                <w:szCs w:val="18"/>
+                <w:lang w:eastAsia="es-ES"/>
+              </w:rPr>
+            </w:pPr>
+            <w:r>
+              <w:rPr>
+                <w:rFonts w:ascii="Arial" w:eastAsia="Times New Roman" w:hAnsi="Arial" w:cs="Arial"/>
+                <w:color w:val="auto"/>
+                <w:sz w:val="18"/>
+                <w:szCs w:val="18"/>
+                <w:lang w:eastAsia="es-ES"/>
+              </w:rPr>
+              <w:t>#2</w:t>
+            </w:r>
+          </w:p>
+        </w:tc>
+        <w:tc>
+          <w:tcPr>
+            <w:tcW w:w="1567" w:type="dxa"/>
+            <w:vMerge w:val="restart"/>
+          </w:tcPr>
+          <w:p>
+            <w:pPr>
+              <w:spacing w:after="0"/>
+              <w:jc w:val="center"/>
+              <w:rPr>
+                <w:rFonts w:ascii="Arial" w:eastAsia="Times New Roman" w:hAnsi="Arial" w:cs="Arial"/>
+                <w:color w:val="auto"/>
+                <w:sz w:val="18"/>
+                <w:szCs w:val="18"/>
+                <w:lang w:eastAsia="es-ES"/>
+              </w:rPr>
+            </w:pPr>
+            <w:r>
+              <w:rPr>
+                <w:rFonts w:ascii="Arial" w:eastAsia="Times New Roman" w:hAnsi="Arial" w:cs="Arial"/>
+                <w:color w:val="000000"/>
+                <w:sz w:val="18"/>
+                <w:szCs w:val="18"/>
+                <w:lang w:eastAsia="es-ES"/>
+              </w:rPr>
+              <w:t>18</w:t>
+            </w:r>
+          </w:p>
+        </w:tc>
+      </w:tr>
+      <w:tr>
+        <w:trPr>
+          <w:trHeight w:val="105"/>
+        </w:trPr>
+        <w:tc>
+          <w:tcPr>
+            <w:tcW w:w="1372" w:type="dxa"/>
+            <w:vMerge/>
+            <w:shd w:val="clear" w:color="auto" w:fill="FFC000"/>
+          </w:tcPr>
+          <w:p>
+            <w:pPr>
+              <w:spacing w:after="0"/>
+              <w:jc w:val="left"/>
+              <w:rPr>
+                <w:rFonts w:ascii="Arial" w:eastAsia="Times New Roman" w:hAnsi="Arial" w:cs="Arial"/>
+                <w:color w:val="auto"/>
+                <w:sz w:val="18"/>
+                <w:szCs w:val="18"/>
+                <w:lang w:eastAsia="es-ES"/>
+              </w:rPr>
+            </w:pPr>
+          </w:p>
+        </w:tc>
+        <w:tc>
+          <w:tcPr>
+            <w:tcW w:w="2264" w:type="dxa"/>
+            <w:vMerge w:val="restart"/>
+            <w:shd w:val="clear" w:color="auto" w:fill="949494" w:themeFill="accent6" w:themeFillTint="99"/>
+          </w:tcPr>
+          <w:p>
+            <w:pPr>
+              <w:spacing w:after="0"/>
+              <w:jc w:val="center"/>
+              <w:rPr>
+                <w:rFonts w:ascii="Arial" w:eastAsia="Times New Roman" w:hAnsi="Arial" w:cs="Arial"/>
+                <w:color w:val="auto"/>
+                <w:sz w:val="18"/>
+                <w:szCs w:val="18"/>
+                <w:lang w:eastAsia="es-ES"/>
+              </w:rPr>
+            </w:pPr>
+            <w:r>
+              <w:rPr>
+                <w:rFonts w:ascii="Arial" w:hAnsi="Arial" w:cs="Arial"/>
+                <w:color w:val="auto"/>
+                <w:sz w:val="18"/>
+                <w:szCs w:val="18"/>
+                <w:lang w:eastAsia="es-ES"/>
+              </w:rPr>
+              <w:t>Capa de Integración</w:t>
+            </w:r>
+          </w:p>
+        </w:tc>
+        <w:tc>
+          <w:tcPr>
+            <w:tcW w:w="1312" w:type="dxa"/>
+            <w:shd w:val="clear" w:color="auto" w:fill="949494" w:themeFill="accent6" w:themeFillTint="99"/>
+          </w:tcPr>
+          <w:p>
+            <w:pPr>
+              <w:jc w:val="center"/>
+              <w:rPr>
+                <w:rFonts w:ascii="Arial" w:hAnsi="Arial" w:cs="Arial"/>
+                <w:color w:val="auto"/>
+                <w:sz w:val="18"/>
+                <w:szCs w:val="18"/>
+              </w:rPr>
+            </w:pPr>
+            <w:r>
+              <w:rPr>
+                <w:rFonts w:ascii="Arial" w:hAnsi="Arial" w:cs="Arial"/>
+                <w:color w:val="auto"/>
+                <w:sz w:val="18"/>
+                <w:szCs w:val="18"/>
+              </w:rPr>
+              <w:t>#1</w:t>
+            </w:r>
+          </w:p>
+        </w:tc>
+        <w:tc>
+          <w:tcPr>
+            <w:tcW w:w="1206" w:type="dxa"/>
+          </w:tcPr>
+          <w:p>
+            <w:pPr>
+              <w:spacing w:after="0"/>
+              <w:jc w:val="center"/>
+              <w:rPr>
+                <w:rFonts w:ascii="Arial" w:eastAsia="Times New Roman" w:hAnsi="Arial" w:cs="Arial"/>
+                <w:color w:val="000000"/>
+                <w:sz w:val="18"/>
+                <w:szCs w:val="18"/>
+                <w:lang w:eastAsia="es-ES"/>
+              </w:rPr>
+            </w:pPr>
+            <w:r>
+              <w:rPr>
+                <w:rFonts w:ascii="Arial" w:eastAsia="Times New Roman" w:hAnsi="Arial" w:cs="Arial"/>
+                <w:color w:val="000000"/>
+                <w:sz w:val="18"/>
+                <w:szCs w:val="18"/>
+                <w:lang w:eastAsia="es-ES"/>
+              </w:rPr>
+              <w:t>7</w:t>
+            </w:r>
+          </w:p>
+        </w:tc>
+        <w:tc>
+          <w:tcPr>
+            <w:tcW w:w="1398" w:type="dxa"/>
+            <w:vMerge w:val="restart"/>
+          </w:tcPr>
+          <w:p>
+            <w:pPr>
+              <w:spacing w:after="0"/>
+              <w:jc w:val="center"/>
+              <w:rPr>
+                <w:rFonts w:ascii="Arial" w:eastAsia="Times New Roman" w:hAnsi="Arial" w:cs="Arial"/>
+                <w:color w:val="000000"/>
+                <w:sz w:val="18"/>
+                <w:szCs w:val="18"/>
+                <w:lang w:eastAsia="es-ES"/>
+              </w:rPr>
+            </w:pPr>
+            <w:r>
+              <w:rPr>
+                <w:rFonts w:ascii="Arial" w:eastAsia="Times New Roman" w:hAnsi="Arial" w:cs="Arial"/>
+                <w:color w:val="000000"/>
+                <w:sz w:val="18"/>
+                <w:szCs w:val="18"/>
+                <w:lang w:eastAsia="es-ES"/>
+              </w:rPr>
+              <w:t>10</w:t>
+            </w:r>
+          </w:p>
+        </w:tc>
+        <w:tc>
+          <w:tcPr>
+            <w:tcW w:w="979" w:type="dxa"/>
+            <w:vMerge/>
+            <w:shd w:val="clear" w:color="auto" w:fill="949494" w:themeFill="accent6" w:themeFillTint="99"/>
+          </w:tcPr>
+          <w:p>
+            <w:pPr>
+              <w:spacing w:after="0"/>
+              <w:jc w:val="center"/>
+              <w:rPr>
+                <w:rFonts w:ascii="Arial" w:eastAsia="Times New Roman" w:hAnsi="Arial" w:cs="Arial"/>
+                <w:color w:val="000000"/>
+                <w:sz w:val="18"/>
+                <w:szCs w:val="18"/>
+                <w:lang w:eastAsia="es-ES"/>
+              </w:rPr>
+            </w:pPr>
+          </w:p>
+        </w:tc>
+        <w:tc>
+          <w:tcPr>
+            <w:tcW w:w="1567" w:type="dxa"/>
+            <w:vMerge/>
+          </w:tcPr>
+          <w:p>
+            <w:pPr>
+              <w:spacing w:after="0"/>
+              <w:jc w:val="center"/>
+              <w:rPr>
+                <w:rFonts w:ascii="Arial" w:eastAsia="Times New Roman" w:hAnsi="Arial" w:cs="Arial"/>
+                <w:color w:val="000000"/>
+                <w:sz w:val="18"/>
+                <w:szCs w:val="18"/>
+                <w:lang w:eastAsia="es-ES"/>
+              </w:rPr>
+            </w:pPr>
+          </w:p>
+        </w:tc>
+      </w:tr>
+      <w:tr>
+        <w:trPr>
+          <w:trHeight w:val="131"/>
+        </w:trPr>
+        <w:tc>
+          <w:tcPr>
+            <w:tcW w:w="1372" w:type="dxa"/>
+            <w:vMerge/>
+            <w:shd w:val="clear" w:color="auto" w:fill="FFC000"/>
+          </w:tcPr>
+          <w:p>
+            <w:pPr>
+              <w:spacing w:after="0"/>
+              <w:jc w:val="left"/>
+              <w:rPr>
+                <w:rFonts w:ascii="Arial" w:hAnsi="Arial" w:cs="Arial"/>
+                <w:color w:val="auto"/>
+                <w:sz w:val="18"/>
+                <w:szCs w:val="18"/>
+                <w:lang w:eastAsia="es-ES"/>
+              </w:rPr>
+            </w:pPr>
+          </w:p>
+        </w:tc>
+        <w:tc>
+          <w:tcPr>
+            <w:tcW w:w="2264" w:type="dxa"/>
+            <w:vMerge/>
+            <w:shd w:val="clear" w:color="auto" w:fill="949494" w:themeFill="accent6" w:themeFillTint="99"/>
+          </w:tcPr>
+          <w:p>
+            <w:pPr>
+              <w:spacing w:after="0"/>
+              <w:jc w:val="center"/>
+              <w:rPr>
+                <w:rFonts w:ascii="Arial" w:hAnsi="Arial" w:cs="Arial"/>
+                <w:color w:val="auto"/>
+                <w:sz w:val="18"/>
+                <w:szCs w:val="18"/>
+                <w:lang w:eastAsia="es-ES"/>
+              </w:rPr>
+            </w:pPr>
+          </w:p>
+        </w:tc>
+        <w:tc>
+          <w:tcPr>
+            <w:tcW w:w="1312" w:type="dxa"/>
+            <w:shd w:val="clear" w:color="auto" w:fill="949494" w:themeFill="accent6" w:themeFillTint="99"/>
+          </w:tcPr>
+          <w:p>
+            <w:pPr>
+              <w:jc w:val="center"/>
+              <w:rPr>
+                <w:rFonts w:ascii="Arial" w:hAnsi="Arial" w:cs="Arial"/>
+                <w:color w:val="auto"/>
+                <w:sz w:val="18"/>
+                <w:szCs w:val="18"/>
+              </w:rPr>
+            </w:pPr>
+            <w:r>
+              <w:rPr>
+                <w:rFonts w:ascii="Arial" w:hAnsi="Arial" w:cs="Arial"/>
+                <w:color w:val="auto"/>
+                <w:sz w:val="18"/>
+                <w:szCs w:val="18"/>
+              </w:rPr>
+              <w:t>#2</w:t>
+            </w:r>
+          </w:p>
+        </w:tc>
+        <w:tc>
+          <w:tcPr>
+            <w:tcW w:w="1206" w:type="dxa"/>
+          </w:tcPr>
+          <w:p>
+            <w:pPr>
+              <w:spacing w:after="0"/>
+              <w:jc w:val="center"/>
+              <w:rPr>
+                <w:rFonts w:ascii="Arial" w:eastAsia="Times New Roman" w:hAnsi="Arial" w:cs="Arial"/>
+                <w:color w:val="auto"/>
+                <w:sz w:val="18"/>
+                <w:szCs w:val="18"/>
+                <w:lang w:eastAsia="es-ES"/>
+              </w:rPr>
+            </w:pPr>
+            <w:r>
+              <w:rPr>
+                <w:rFonts w:ascii="Arial" w:eastAsia="Times New Roman" w:hAnsi="Arial" w:cs="Arial"/>
+                <w:color w:val="auto"/>
+                <w:sz w:val="18"/>
+                <w:szCs w:val="18"/>
+                <w:lang w:eastAsia="es-ES"/>
+              </w:rPr>
+              <w:t>3</w:t>
+            </w:r>
+          </w:p>
+        </w:tc>
+        <w:tc>
+          <w:tcPr>
+            <w:tcW w:w="1398" w:type="dxa"/>
+            <w:vMerge/>
+          </w:tcPr>
+          <w:p>
+            <w:pPr>
+              <w:spacing w:after="0"/>
+              <w:jc w:val="center"/>
+              <w:rPr>
+                <w:rFonts w:ascii="Arial" w:eastAsia="Times New Roman" w:hAnsi="Arial" w:cs="Arial"/>
+                <w:color w:val="auto"/>
+                <w:sz w:val="18"/>
+                <w:szCs w:val="18"/>
+                <w:lang w:eastAsia="es-ES"/>
+              </w:rPr>
+            </w:pPr>
+          </w:p>
+        </w:tc>
+        <w:tc>
+          <w:tcPr>
+            <w:tcW w:w="979" w:type="dxa"/>
+            <w:vMerge/>
+            <w:shd w:val="clear" w:color="auto" w:fill="949494" w:themeFill="accent6" w:themeFillTint="99"/>
+          </w:tcPr>
+          <w:p>
+            <w:pPr>
+              <w:spacing w:after="0"/>
+              <w:jc w:val="center"/>
+              <w:rPr>
+                <w:rFonts w:ascii="Arial" w:eastAsia="Times New Roman" w:hAnsi="Arial" w:cs="Arial"/>
+                <w:color w:val="auto"/>
+                <w:sz w:val="18"/>
+                <w:szCs w:val="18"/>
+                <w:lang w:eastAsia="es-ES"/>
+              </w:rPr>
+            </w:pPr>
+          </w:p>
+        </w:tc>
+        <w:tc>
+          <w:tcPr>
+            <w:tcW w:w="1567" w:type="dxa"/>
+            <w:vMerge/>
+          </w:tcPr>
+          <w:p>
+            <w:pPr>
+              <w:spacing w:after="0"/>
+              <w:jc w:val="center"/>
+              <w:rPr>
+                <w:rFonts w:ascii="Arial" w:eastAsia="Times New Roman" w:hAnsi="Arial" w:cs="Arial"/>
+                <w:color w:val="auto"/>
+                <w:sz w:val="18"/>
+                <w:szCs w:val="18"/>
+                <w:lang w:eastAsia="es-ES"/>
               </w:rPr>
             </w:pPr>
           </w:p>
@@ -6709,7 +8815,7 @@
             <w:fldChar w:fldCharType="separate"/>
           </w:r>
           <w:r>
-            <w:t>06</w:t>
+            <w:t>02</w:t>
           </w:r>
           <w:r>
             <w:fldChar w:fldCharType="end"/>
@@ -9879,7 +11985,9 @@
     <w:rsid w:val="008B1341"/>
     <w:rsid w:val="00937185"/>
     <w:rsid w:val="00BB565E"/>
+    <w:rsid w:val="00BB71B9"/>
     <w:rsid w:val="00DC560F"/>
+    <w:rsid w:val="00F604BE"/>
   </w:rsids>
   <m:mathPr>
     <m:mathFont m:val="Cambria Math"/>
@@ -10809,7 +12917,7 @@
 </file>
 
 <file path=customXml/itemProps3.xml><?xml version="1.0" encoding="utf-8"?>
-<ds:datastoreItem xmlns:ds="http://schemas.openxmlformats.org/officeDocument/2006/customXml" ds:itemID="{466BA246-5A87-4D36-BDEF-ED924CB64FC5}">
+<ds:datastoreItem xmlns:ds="http://schemas.openxmlformats.org/officeDocument/2006/customXml" ds:itemID="{2E55A331-57FA-45A6-B171-1B729EC74C4D}">
   <ds:schemaRefs>
     <ds:schemaRef ds:uri="http://schemas.openxmlformats.org/officeDocument/2006/bibliography"/>
   </ds:schemaRefs>

</xml_diff>

<commit_message>
Version 3.0 Planificacion segundo cuatrimestre
</commit_message>
<xml_diff>
--- a/Segundo cuatrimestre/Planificación/Planificacion 2do cuatrimestre.docx
+++ b/Segundo cuatrimestre/Planificación/Planificacion 2do cuatrimestre.docx
@@ -1036,7 +1036,7 @@
               <w:rPr>
                 <w:webHidden/>
               </w:rPr>
-              <w:t>4</w:t>
+              <w:t>3</w:t>
             </w:r>
             <w:r>
               <w:rPr>
@@ -1098,7 +1098,7 @@
               <w:rPr>
                 <w:webHidden/>
               </w:rPr>
-              <w:t>5</w:t>
+              <w:t>6</w:t>
             </w:r>
             <w:r>
               <w:rPr>
@@ -1602,6 +1602,76 @@
           </w:p>
         </w:tc>
       </w:tr>
+      <w:tr>
+        <w:tc>
+          <w:tcPr>
+            <w:tcW w:w="2106" w:type="dxa"/>
+            <w:shd w:val="clear" w:color="auto" w:fill="auto"/>
+            <w:tcMar>
+              <w:left w:w="103" w:type="dxa"/>
+            </w:tcMar>
+          </w:tcPr>
+          <w:p>
+            <w:pPr>
+              <w:jc w:val="center"/>
+            </w:pPr>
+            <w:r>
+              <w:t>Javier Pellejero</w:t>
+            </w:r>
+          </w:p>
+        </w:tc>
+        <w:tc>
+          <w:tcPr>
+            <w:tcW w:w="2104" w:type="dxa"/>
+            <w:shd w:val="clear" w:color="auto" w:fill="auto"/>
+            <w:tcMar>
+              <w:left w:w="103" w:type="dxa"/>
+            </w:tcMar>
+          </w:tcPr>
+          <w:p>
+            <w:pPr>
+              <w:jc w:val="center"/>
+            </w:pPr>
+            <w:r>
+              <w:t>20/05/2016</w:t>
+            </w:r>
+          </w:p>
+        </w:tc>
+        <w:tc>
+          <w:tcPr>
+            <w:tcW w:w="1989" w:type="dxa"/>
+            <w:shd w:val="clear" w:color="auto" w:fill="auto"/>
+            <w:tcMar>
+              <w:left w:w="103" w:type="dxa"/>
+            </w:tcMar>
+          </w:tcPr>
+          <w:p>
+            <w:pPr>
+              <w:jc w:val="center"/>
+            </w:pPr>
+            <w:r>
+              <w:t>3.0</w:t>
+            </w:r>
+          </w:p>
+        </w:tc>
+        <w:tc>
+          <w:tcPr>
+            <w:tcW w:w="2225" w:type="dxa"/>
+            <w:shd w:val="clear" w:color="auto" w:fill="auto"/>
+            <w:tcMar>
+              <w:left w:w="103" w:type="dxa"/>
+            </w:tcMar>
+          </w:tcPr>
+          <w:p>
+            <w:pPr>
+              <w:jc w:val="center"/>
+            </w:pPr>
+            <w:r>
+              <w:t>Cambios de planificación. Versión final</w:t>
+            </w:r>
+          </w:p>
+        </w:tc>
+      </w:tr>
     </w:tbl>
     <w:p>
       <w:pPr>
@@ -2578,7 +2648,7 @@
       </w:tr>
       <w:tr>
         <w:trPr>
-          <w:trHeight w:val="20"/>
+          <w:trHeight w:val="100"/>
         </w:trPr>
         <w:tc>
           <w:tcPr>
@@ -2674,7 +2744,19 @@
                 <w:szCs w:val="18"/>
                 <w:lang w:eastAsia="es-ES"/>
               </w:rPr>
-              <w:t>Cálculo de esfuerzo disponible</w:t>
+              <w:t>Cálculo d</w:t>
+            </w:r>
+            <w:bookmarkStart w:id="8" w:name="_GoBack"/>
+            <w:bookmarkEnd w:id="8"/>
+            <w:r>
+              <w:rPr>
+                <w:rFonts w:ascii="Arial" w:eastAsia="Times New Roman" w:hAnsi="Arial" w:cs="Arial"/>
+                <w:color w:val="000000"/>
+                <w:sz w:val="18"/>
+                <w:szCs w:val="18"/>
+                <w:lang w:eastAsia="es-ES"/>
+              </w:rPr>
+              <w:t>e esfuerzo disponible</w:t>
             </w:r>
           </w:p>
         </w:tc>
@@ -3561,63 +3643,6 @@
                 <w:lang w:eastAsia="es-ES"/>
               </w:rPr>
             </w:pPr>
-            <w:r>
-              <w:rPr>
-                <w:rFonts w:ascii="Arial" w:eastAsia="Times New Roman" w:hAnsi="Arial" w:cs="Arial"/>
-                <w:color w:val="000000"/>
-                <w:sz w:val="16"/>
-                <w:szCs w:val="16"/>
-                <w:lang w:eastAsia="es-ES"/>
-              </w:rPr>
-              <w:drawing>
-                <wp:inline distT="0" distB="0" distL="0" distR="0">
-                  <wp:extent cx="676275" cy="333375"/>
-                  <wp:effectExtent l="0" t="0" r="9525" b="9525"/>
-                  <wp:docPr id="1" name="Imagen 1" descr="C:\hlocal\ProyectoIS\Segundo cuatrimestre\Planificación\Planificacion_2do_cuatrimestre.png"/>
-                  <wp:cNvGraphicFramePr>
-                    <a:graphicFrameLocks xmlns:a="http://schemas.openxmlformats.org/drawingml/2006/main" noChangeAspect="1"/>
-                  </wp:cNvGraphicFramePr>
-                  <a:graphic xmlns:a="http://schemas.openxmlformats.org/drawingml/2006/main">
-                    <a:graphicData uri="http://schemas.openxmlformats.org/drawingml/2006/picture">
-                      <pic:pic xmlns:pic="http://schemas.openxmlformats.org/drawingml/2006/picture">
-                        <pic:nvPicPr>
-                          <pic:cNvPr id="0" name="Picture 1" descr="C:\hlocal\ProyectoIS\Segundo cuatrimestre\Planificación\Planificacion_2do_cuatrimestre.png"/>
-                          <pic:cNvPicPr>
-                            <a:picLocks noChangeAspect="1" noChangeArrowheads="1"/>
-                          </pic:cNvPicPr>
-                        </pic:nvPicPr>
-                        <pic:blipFill>
-                          <a:blip r:embed="rId11">
-                            <a:extLst>
-                              <a:ext uri="{28A0092B-C50C-407E-A947-70E740481C1C}">
-                                <a14:useLocalDpi xmlns:a14="http://schemas.microsoft.com/office/drawing/2010/main" val="0"/>
-                              </a:ext>
-                            </a:extLst>
-                          </a:blip>
-                          <a:srcRect/>
-                          <a:stretch>
-                            <a:fillRect/>
-                          </a:stretch>
-                        </pic:blipFill>
-                        <pic:spPr bwMode="auto">
-                          <a:xfrm>
-                            <a:off x="0" y="0"/>
-                            <a:ext cx="676275" cy="333375"/>
-                          </a:xfrm>
-                          <a:prstGeom prst="rect">
-                            <a:avLst/>
-                          </a:prstGeom>
-                          <a:noFill/>
-                          <a:ln>
-                            <a:noFill/>
-                          </a:ln>
-                        </pic:spPr>
-                      </pic:pic>
-                    </a:graphicData>
-                  </a:graphic>
-                </wp:inline>
-              </w:drawing>
-            </w:r>
             <w:r>
               <w:rPr>
                 <w:rFonts w:ascii="Arial" w:eastAsia="Times New Roman" w:hAnsi="Arial" w:cs="Arial"/>
@@ -8271,8 +8296,6 @@
               </w:rPr>
               <w:t>12</w:t>
             </w:r>
-            <w:bookmarkStart w:id="8" w:name="_GoBack"/>
-            <w:bookmarkEnd w:id="8"/>
           </w:p>
         </w:tc>
         <w:tc>
@@ -8507,9 +8530,9 @@
         </w:rPr>
         <w:drawing>
           <wp:inline distT="0" distB="0" distL="0" distR="0">
-            <wp:extent cx="5349240" cy="2687955"/>
+            <wp:extent cx="5349240" cy="4991100"/>
             <wp:effectExtent l="0" t="0" r="3810" b="0"/>
-            <wp:docPr id="3" name="Imagen 3"/>
+            <wp:docPr id="4" name="Imagen 4"/>
             <wp:cNvGraphicFramePr>
               <a:graphicFrameLocks xmlns:a="http://schemas.openxmlformats.org/drawingml/2006/main" noChangeAspect="1"/>
             </wp:cNvGraphicFramePr>
@@ -8517,7 +8540,7 @@
               <a:graphicData uri="http://schemas.openxmlformats.org/drawingml/2006/picture">
                 <pic:pic xmlns:pic="http://schemas.openxmlformats.org/drawingml/2006/picture">
                   <pic:nvPicPr>
-                    <pic:cNvPr id="3" name="Planificacion_2do_cuatrimestre.png"/>
+                    <pic:cNvPr id="4" name="Planificacion_2do_cuatrimestre.png"/>
                     <pic:cNvPicPr/>
                   </pic:nvPicPr>
                   <pic:blipFill>
@@ -8535,7 +8558,7 @@
                   <pic:spPr>
                     <a:xfrm>
                       <a:off x="0" y="0"/>
-                      <a:ext cx="5349240" cy="2687955"/>
+                      <a:ext cx="5349240" cy="4991100"/>
                     </a:xfrm>
                     <a:prstGeom prst="rect">
                       <a:avLst/>
@@ -8574,6 +8597,41 @@
           <w:numId w:val="0"/>
         </w:numPr>
       </w:pPr>
+      <w:r>
+        <w:tab/>
+        <w:t xml:space="preserve">Esta es la planificación mostrada como </w:t>
+      </w:r>
+      <w:r>
+        <w:rPr>
+          <w:i/>
+        </w:rPr>
+        <w:t>diagrama de Gantt</w:t>
+      </w:r>
+      <w:r>
+        <w:t>. Están presentes las iteraciones de los subsistemas y planificación, además del tiempo destinado a código y pruebas.</w:t>
+      </w:r>
+    </w:p>
+    <w:p>
+      <w:pPr>
+        <w:pStyle w:val="Listaconnmeros2"/>
+        <w:numPr>
+          <w:ilvl w:val="0"/>
+          <w:numId w:val="0"/>
+        </w:numPr>
+      </w:pPr>
+      <w:r>
+        <w:tab/>
+        <w:t xml:space="preserve">Las tareas en amarillo serán realizadas por el subgrupo 3 (Isabel y Jesús), las verdes por el subgrupo 1 (Álvaro e Iván), las magentas por el subgrupo 2 (Javier y Miguel) y las rosas por los subgurpos 1 y 2 conjuntamente. Además la </w:t>
+      </w:r>
+      <w:r>
+        <w:rPr>
+          <w:i/>
+        </w:rPr>
+        <w:t>Revisón final</w:t>
+      </w:r>
+      <w:r>
+        <w:t xml:space="preserve"> (granate) será realizada por todos los miembros del equipo de proyecto.</w:t>
+      </w:r>
     </w:p>
     <w:sectPr>
       <w:headerReference w:type="default" r:id="rId12"/>
@@ -8784,7 +8842,7 @@
             <w:fldChar w:fldCharType="separate"/>
           </w:r>
           <w:r>
-            <w:t>06</w:t>
+            <w:t>05</w:t>
           </w:r>
           <w:r>
             <w:fldChar w:fldCharType="end"/>
@@ -11837,21 +11895,21 @@
     <w:charset w:val="00"/>
     <w:family w:val="roman"/>
     <w:pitch w:val="variable"/>
-    <w:sig w:usb0="E0002AFF" w:usb1="C0007841" w:usb2="00000009" w:usb3="00000000" w:csb0="000001FF" w:csb1="00000000"/>
+    <w:sig w:usb0="E0002EFF" w:usb1="C0007843" w:usb2="00000009" w:usb3="00000000" w:csb0="000001FF" w:csb1="00000000"/>
   </w:font>
   <w:font w:name="Arial">
     <w:panose1 w:val="020B0604020202020204"/>
     <w:charset w:val="00"/>
     <w:family w:val="swiss"/>
     <w:pitch w:val="variable"/>
-    <w:sig w:usb0="E0002AFF" w:usb1="C0007843" w:usb2="00000009" w:usb3="00000000" w:csb0="000001FF" w:csb1="00000000"/>
+    <w:sig w:usb0="E0002EFF" w:usb1="C0007843" w:usb2="00000009" w:usb3="00000000" w:csb0="000001FF" w:csb1="00000000"/>
   </w:font>
   <w:font w:name="Courier New">
     <w:panose1 w:val="02070309020205020404"/>
     <w:charset w:val="00"/>
     <w:family w:val="modern"/>
     <w:pitch w:val="fixed"/>
-    <w:sig w:usb0="E0002AFF" w:usb1="C0007843" w:usb2="00000009" w:usb3="00000000" w:csb0="000001FF" w:csb1="00000000"/>
+    <w:sig w:usb0="E0002EFF" w:usb1="C0007843" w:usb2="00000009" w:usb3="00000000" w:csb0="000001FF" w:csb1="00000000"/>
   </w:font>
   <w:font w:name="Wingdings">
     <w:panose1 w:val="05000000000000000000"/>
@@ -11873,7 +11931,7 @@
     <w:charset w:val="80"/>
     <w:family w:val="swiss"/>
     <w:pitch w:val="variable"/>
-    <w:sig w:usb0="E00002FF" w:usb1="6AC7FDFB" w:usb2="00000012" w:usb3="00000000" w:csb0="0002009F" w:csb1="00000000"/>
+    <w:sig w:usb0="E00002FF" w:usb1="6AC7FDFB" w:usb2="08000012" w:usb3="00000000" w:csb0="0002009F" w:csb1="00000000"/>
   </w:font>
   <w:font w:name="Tahoma">
     <w:panose1 w:val="020B0604030504040204"/>
@@ -11957,6 +12015,7 @@
     <w:rsid w:val="00BB565E"/>
     <w:rsid w:val="00BB71B9"/>
     <w:rsid w:val="00DC560F"/>
+    <w:rsid w:val="00E10A95"/>
     <w:rsid w:val="00F604BE"/>
   </w:rsids>
   <m:mathPr>
@@ -12887,7 +12946,7 @@
 </file>
 
 <file path=customXml/itemProps3.xml><?xml version="1.0" encoding="utf-8"?>
-<ds:datastoreItem xmlns:ds="http://schemas.openxmlformats.org/officeDocument/2006/customXml" ds:itemID="{AD51B7A9-3344-4660-867F-52A811BBED46}">
+<ds:datastoreItem xmlns:ds="http://schemas.openxmlformats.org/officeDocument/2006/customXml" ds:itemID="{FB41A2C5-741B-4CD5-A75A-7409BE832876}">
   <ds:schemaRefs>
     <ds:schemaRef ds:uri="http://schemas.openxmlformats.org/officeDocument/2006/bibliography"/>
   </ds:schemaRefs>

</xml_diff>